<commit_message>
Adjustments in selection because results were incorrect
</commit_message>
<xml_diff>
--- a/report tilburg.docx
+++ b/report tilburg.docx
@@ -1692,15 +1692,7 @@
             <w:sz w:val="24"/>
             <w:szCs w:val="24"/>
           </w:rPr>
-          <w:t>100</w:t>
-        </w:r>
-        <w:r>
-          <w:rPr>
-            <w:rFonts w:ascii="Times New Roman" w:hAnsi="Times New Roman" w:cs="Times New Roman"/>
-            <w:sz w:val="24"/>
-            <w:szCs w:val="24"/>
-          </w:rPr>
-          <w:t xml:space="preserve"> </w:t>
+          <w:t xml:space="preserve">100 </w:t>
         </w:r>
       </w:ins>
       <w:r>
@@ -2418,14 +2410,14 @@
           <w:delText>93</w:delText>
         </w:r>
       </w:del>
-      <w:ins w:id="18" w:author="Chris Hartgerink" w:date="2015-04-16T15:14:00Z">
+      <w:ins w:id="18" w:author="Chris Hartgerink" w:date="2015-04-17T11:58:00Z">
         <w:r>
           <w:rPr>
             <w:rFonts w:ascii="Times New Roman" w:hAnsi="Times New Roman" w:cs="Times New Roman"/>
             <w:sz w:val="24"/>
             <w:szCs w:val="24"/>
           </w:rPr>
-          <w:t>92.30769</w:t>
+          <w:t>97</w:t>
         </w:r>
       </w:ins>
       <w:r>
@@ -2446,14 +2438,14 @@
           <w:delText>34.7</w:delText>
         </w:r>
       </w:del>
-      <w:ins w:id="20" w:author="Chris Hartgerink" w:date="2015-04-16T15:14:00Z">
+      <w:ins w:id="20" w:author="Chris Hartgerink" w:date="2015-04-17T11:58:00Z">
         <w:r>
           <w:rPr>
             <w:rFonts w:ascii="Times New Roman" w:hAnsi="Times New Roman" w:cs="Times New Roman"/>
             <w:sz w:val="24"/>
             <w:szCs w:val="24"/>
           </w:rPr>
-          <w:t>35.35354</w:t>
+          <w:t>36</w:t>
         </w:r>
       </w:ins>
       <w:r>
@@ -2572,15 +2564,7 @@
             <w:sz w:val="24"/>
             <w:szCs w:val="24"/>
           </w:rPr>
-          <w:t>5</w:t>
-        </w:r>
-        <w:r>
-          <w:rPr>
-            <w:rFonts w:ascii="Times New Roman" w:hAnsi="Times New Roman" w:cs="Times New Roman"/>
-            <w:sz w:val="24"/>
-            <w:szCs w:val="24"/>
-          </w:rPr>
-          <w:t>9</w:t>
+          <w:t>59</w:t>
         </w:r>
       </w:ins>
       <w:r>
@@ -2608,15 +2592,7 @@
             <w:sz w:val="24"/>
             <w:szCs w:val="24"/>
           </w:rPr>
-          <w:t>06</w:t>
-        </w:r>
-        <w:r>
-          <w:rPr>
-            <w:rFonts w:ascii="Times New Roman" w:hAnsi="Times New Roman" w:cs="Times New Roman"/>
-            <w:sz w:val="24"/>
-            <w:szCs w:val="24"/>
-          </w:rPr>
-          <w:t>349</w:t>
+          <w:t>06349</w:t>
         </w:r>
       </w:ins>
       <w:r>
@@ -2691,18 +2667,28 @@
             <w:sz w:val="24"/>
             <w:szCs w:val="24"/>
           </w:rPr>
-          <w:t xml:space="preserve"> (Cognitive), PS (Social), PS (other)</w:t>
+          <w:t xml:space="preserve"> </w:t>
         </w:r>
       </w:ins>
-      <w:r>
-        <w:rPr>
-          <w:rFonts w:ascii="Times New Roman" w:hAnsi="Times New Roman" w:cs="Times New Roman"/>
-          <w:sz w:val="24"/>
-          <w:szCs w:val="24"/>
-        </w:rPr>
-        <w:t xml:space="preserve"> were .</w:t>
-      </w:r>
-      <w:del w:id="27" w:author="Chris Hartgerink" w:date="2015-04-16T15:31:00Z">
+      <w:del w:id="27" w:author="Chris Hartgerink" w:date="2015-04-17T13:16:00Z">
+        <w:r>
+          <w:rPr>
+            <w:rFonts w:ascii="Times New Roman" w:hAnsi="Times New Roman" w:cs="Times New Roman"/>
+            <w:sz w:val="24"/>
+            <w:szCs w:val="24"/>
+          </w:rPr>
+          <w:delText xml:space="preserve"> </w:delText>
+        </w:r>
+      </w:del>
+      <w:r>
+        <w:rPr>
+          <w:rFonts w:ascii="Times New Roman" w:hAnsi="Times New Roman" w:cs="Times New Roman"/>
+          <w:sz w:val="24"/>
+          <w:szCs w:val="24"/>
+        </w:rPr>
+        <w:t>were .</w:t>
+      </w:r>
+      <w:del w:id="28" w:author="Chris Hartgerink" w:date="2015-04-16T15:31:00Z">
         <w:r>
           <w:rPr>
             <w:rFonts w:ascii="Times New Roman" w:hAnsi="Times New Roman" w:cs="Times New Roman"/>
@@ -2712,22 +2698,14 @@
           <w:delText xml:space="preserve">957 </w:delText>
         </w:r>
       </w:del>
-      <w:ins w:id="28" w:author="Chris Hartgerink" w:date="2015-04-16T15:31:00Z">
+      <w:ins w:id="29" w:author="Chris Hartgerink" w:date="2015-04-16T15:31:00Z">
         <w:r>
           <w:rPr>
             <w:rFonts w:ascii="Times New Roman" w:hAnsi="Times New Roman" w:cs="Times New Roman"/>
             <w:sz w:val="24"/>
             <w:szCs w:val="24"/>
           </w:rPr>
-          <w:t>96875</w:t>
-        </w:r>
-        <w:r>
-          <w:rPr>
-            <w:rFonts w:ascii="Times New Roman" w:hAnsi="Times New Roman" w:cs="Times New Roman"/>
-            <w:sz w:val="24"/>
-            <w:szCs w:val="24"/>
-          </w:rPr>
-          <w:t xml:space="preserve"> </w:t>
+          <w:t xml:space="preserve">96875 </w:t>
         </w:r>
       </w:ins>
       <w:r>
@@ -2738,7 +2716,7 @@
         </w:rPr>
         <w:t>and .</w:t>
       </w:r>
-      <w:del w:id="29" w:author="Chris Hartgerink" w:date="2015-04-16T15:32:00Z">
+      <w:del w:id="30" w:author="Chris Hartgerink" w:date="2015-04-16T15:32:00Z">
         <w:r>
           <w:rPr>
             <w:rFonts w:ascii="Times New Roman" w:hAnsi="Times New Roman" w:cs="Times New Roman"/>
@@ -2748,7 +2726,7 @@
           <w:delText>2</w:delText>
         </w:r>
       </w:del>
-      <w:ins w:id="30" w:author="Chris Hartgerink" w:date="2015-04-16T15:32:00Z">
+      <w:ins w:id="31" w:author="Chris Hartgerink" w:date="2015-04-16T15:32:00Z">
         <w:r>
           <w:rPr>
             <w:rFonts w:ascii="Times New Roman" w:hAnsi="Times New Roman" w:cs="Times New Roman"/>
@@ -2766,7 +2744,7 @@
         </w:rPr>
         <w:t>, .</w:t>
       </w:r>
-      <w:del w:id="31" w:author="Chris Hartgerink" w:date="2015-04-16T15:32:00Z">
+      <w:del w:id="32" w:author="Chris Hartgerink" w:date="2015-04-16T15:32:00Z">
         <w:r>
           <w:rPr>
             <w:rFonts w:ascii="Times New Roman" w:hAnsi="Times New Roman" w:cs="Times New Roman"/>
@@ -2776,22 +2754,14 @@
           <w:delText xml:space="preserve">865 </w:delText>
         </w:r>
       </w:del>
-      <w:ins w:id="32" w:author="Chris Hartgerink" w:date="2015-04-16T15:32:00Z">
+      <w:ins w:id="33" w:author="Chris Hartgerink" w:date="2015-04-16T15:32:00Z">
         <w:r>
           <w:rPr>
             <w:rFonts w:ascii="Times New Roman" w:hAnsi="Times New Roman" w:cs="Times New Roman"/>
             <w:sz w:val="24"/>
             <w:szCs w:val="24"/>
           </w:rPr>
-          <w:t>9643</w:t>
-        </w:r>
-        <w:r>
-          <w:rPr>
-            <w:rFonts w:ascii="Times New Roman" w:hAnsi="Times New Roman" w:cs="Times New Roman"/>
-            <w:sz w:val="24"/>
-            <w:szCs w:val="24"/>
-          </w:rPr>
-          <w:t xml:space="preserve"> </w:t>
+          <w:t xml:space="preserve">9643 </w:t>
         </w:r>
       </w:ins>
       <w:r>
@@ -2802,7 +2772,7 @@
         </w:rPr>
         <w:t>and .</w:t>
       </w:r>
-      <w:del w:id="33" w:author="Chris Hartgerink" w:date="2015-04-16T15:32:00Z">
+      <w:del w:id="34" w:author="Chris Hartgerink" w:date="2015-04-16T15:32:00Z">
         <w:r>
           <w:rPr>
             <w:rFonts w:ascii="Times New Roman" w:hAnsi="Times New Roman" w:cs="Times New Roman"/>
@@ -2812,7 +2782,7 @@
           <w:delText>462</w:delText>
         </w:r>
       </w:del>
-      <w:ins w:id="34" w:author="Chris Hartgerink" w:date="2015-04-16T15:32:00Z">
+      <w:ins w:id="35" w:author="Chris Hartgerink" w:date="2015-04-16T15:32:00Z">
         <w:r>
           <w:rPr>
             <w:rFonts w:ascii="Times New Roman" w:hAnsi="Times New Roman" w:cs="Times New Roman"/>
@@ -2830,7 +2800,7 @@
         </w:rPr>
         <w:t xml:space="preserve">, </w:t>
       </w:r>
-      <w:del w:id="35" w:author="Chris Hartgerink" w:date="2015-04-16T15:34:00Z">
+      <w:del w:id="36" w:author="Chris Hartgerink" w:date="2015-04-16T15:34:00Z">
         <w:r>
           <w:rPr>
             <w:rFonts w:ascii="Times New Roman" w:hAnsi="Times New Roman" w:cs="Times New Roman"/>
@@ -2848,14 +2818,14 @@
           <w:delText>949</w:delText>
         </w:r>
       </w:del>
-      <w:ins w:id="36" w:author="Chris Hartgerink" w:date="2015-04-16T15:34:00Z">
+      <w:ins w:id="37" w:author="Chris Hartgerink" w:date="2015-04-17T13:17:00Z">
         <w:r>
           <w:rPr>
             <w:rFonts w:ascii="Times New Roman" w:hAnsi="Times New Roman" w:cs="Times New Roman"/>
             <w:sz w:val="24"/>
             <w:szCs w:val="24"/>
           </w:rPr>
-          <w:t>1</w:t>
+          <w:t>.975</w:t>
         </w:r>
       </w:ins>
       <w:r>
@@ -2872,9 +2842,19 @@
           <w:sz w:val="24"/>
           <w:szCs w:val="24"/>
         </w:rPr>
-        <w:t>and .</w:t>
-      </w:r>
-      <w:del w:id="37" w:author="Chris Hartgerink" w:date="2015-04-16T15:34:00Z">
+        <w:t xml:space="preserve">and </w:t>
+      </w:r>
+      <w:del w:id="38" w:author="Chris Hartgerink" w:date="2015-04-17T13:17:00Z">
+        <w:r>
+          <w:rPr>
+            <w:rFonts w:ascii="Times New Roman" w:hAnsi="Times New Roman" w:cs="Times New Roman"/>
+            <w:sz w:val="24"/>
+            <w:szCs w:val="24"/>
+          </w:rPr>
+          <w:delText>.</w:delText>
+        </w:r>
+      </w:del>
+      <w:del w:id="39" w:author="Chris Hartgerink" w:date="2015-04-16T15:34:00Z">
         <w:r>
           <w:rPr>
             <w:rFonts w:ascii="Times New Roman" w:hAnsi="Times New Roman" w:cs="Times New Roman"/>
@@ -2884,34 +2864,26 @@
           <w:delText>385</w:delText>
         </w:r>
       </w:del>
-      <w:ins w:id="38" w:author="Chris Hartgerink" w:date="2015-04-16T15:34:00Z">
+      <w:ins w:id="40" w:author="Chris Hartgerink" w:date="2015-04-17T13:17:00Z">
         <w:r>
           <w:rPr>
             <w:rFonts w:ascii="Times New Roman" w:hAnsi="Times New Roman" w:cs="Times New Roman"/>
             <w:sz w:val="24"/>
             <w:szCs w:val="24"/>
           </w:rPr>
-          <w:t>7</w:t>
+          <w:t xml:space="preserve">.4 </w:t>
         </w:r>
       </w:ins>
-      <w:r>
-        <w:rPr>
-          <w:rFonts w:ascii="Times New Roman" w:hAnsi="Times New Roman" w:cs="Times New Roman"/>
-          <w:sz w:val="24"/>
-          <w:szCs w:val="24"/>
-        </w:rPr>
-        <w:t xml:space="preserve">, </w:t>
-      </w:r>
-      <w:ins w:id="39" w:author="Chris Hartgerink" w:date="2015-04-16T15:34:00Z">
+      <w:del w:id="41" w:author="Chris Hartgerink" w:date="2015-04-17T13:17:00Z">
         <w:r>
           <w:rPr>
             <w:rFonts w:ascii="Times New Roman" w:hAnsi="Times New Roman" w:cs="Times New Roman"/>
             <w:sz w:val="24"/>
             <w:szCs w:val="24"/>
           </w:rPr>
-          <w:t xml:space="preserve">.9583 and .333, 1 and .1667 </w:t>
+          <w:delText xml:space="preserve">, </w:delText>
         </w:r>
-      </w:ins>
+      </w:del>
       <w:r>
         <w:rPr>
           <w:rFonts w:ascii="Times New Roman" w:hAnsi="Times New Roman" w:cs="Times New Roman"/>
@@ -2928,7 +2900,7 @@
         </w:rPr>
         <w:t xml:space="preserve">Of </w:t>
       </w:r>
-      <w:del w:id="40" w:author="Chris Hartgerink" w:date="2015-04-16T15:35:00Z">
+      <w:del w:id="42" w:author="Chris Hartgerink" w:date="2015-04-16T15:35:00Z">
         <w:r>
           <w:rPr>
             <w:rFonts w:ascii="Times New Roman" w:hAnsi="Times New Roman" w:cs="Times New Roman"/>
@@ -2938,22 +2910,14 @@
           <w:delText xml:space="preserve">89 </w:delText>
         </w:r>
       </w:del>
-      <w:ins w:id="41" w:author="Chris Hartgerink" w:date="2015-04-16T15:35:00Z">
+      <w:ins w:id="43" w:author="Chris Hartgerink" w:date="2015-04-16T15:35:00Z">
         <w:r>
           <w:rPr>
             <w:rFonts w:ascii="Times New Roman" w:hAnsi="Times New Roman" w:cs="Times New Roman"/>
             <w:sz w:val="24"/>
             <w:szCs w:val="24"/>
           </w:rPr>
-          <w:t>97</w:t>
-        </w:r>
-        <w:r>
-          <w:rPr>
-            <w:rFonts w:ascii="Times New Roman" w:hAnsi="Times New Roman" w:cs="Times New Roman"/>
-            <w:sz w:val="24"/>
-            <w:szCs w:val="24"/>
-          </w:rPr>
-          <w:t xml:space="preserve"> </w:t>
+          <w:t xml:space="preserve">97 </w:t>
         </w:r>
       </w:ins>
       <w:r>
@@ -2964,7 +2928,7 @@
         </w:rPr>
         <w:t xml:space="preserve">significant original studies, </w:t>
       </w:r>
-      <w:del w:id="42" w:author="Chris Hartgerink" w:date="2015-04-16T15:35:00Z">
+      <w:del w:id="44" w:author="Chris Hartgerink" w:date="2015-04-16T15:35:00Z">
         <w:r>
           <w:rPr>
             <w:rFonts w:ascii="Times New Roman" w:hAnsi="Times New Roman" w:cs="Times New Roman"/>
@@ -2982,7 +2946,7 @@
           <w:delText>%</w:delText>
         </w:r>
       </w:del>
-      <w:ins w:id="43" w:author="Chris Hartgerink" w:date="2015-04-16T15:35:00Z">
+      <w:ins w:id="45" w:author="Chris Hartgerink" w:date="2015-04-16T15:35:00Z">
         <w:r>
           <w:rPr>
             <w:rFonts w:ascii="Times New Roman" w:hAnsi="Times New Roman" w:cs="Times New Roman"/>
@@ -3016,7 +2980,7 @@
         </w:rPr>
         <w:t xml:space="preserve">The hypothesis that all </w:t>
       </w:r>
-      <w:del w:id="44" w:author="Chris Hartgerink" w:date="2015-04-16T15:20:00Z">
+      <w:del w:id="46" w:author="Chris Hartgerink" w:date="2015-04-16T15:20:00Z">
         <w:r>
           <w:rPr>
             <w:rFonts w:ascii="Times New Roman" w:hAnsi="Times New Roman" w:cs="Times New Roman"/>
@@ -3026,22 +2990,14 @@
           <w:delText xml:space="preserve">57 </w:delText>
         </w:r>
       </w:del>
-      <w:ins w:id="45" w:author="Chris Hartgerink" w:date="2015-04-16T15:20:00Z">
+      <w:ins w:id="47" w:author="Chris Hartgerink" w:date="2015-04-16T15:20:00Z">
         <w:r>
           <w:rPr>
             <w:rFonts w:ascii="Times New Roman" w:hAnsi="Times New Roman" w:cs="Times New Roman"/>
             <w:sz w:val="24"/>
             <w:szCs w:val="24"/>
           </w:rPr>
-          <w:t>64</w:t>
-        </w:r>
-        <w:r>
-          <w:rPr>
-            <w:rFonts w:ascii="Times New Roman" w:hAnsi="Times New Roman" w:cs="Times New Roman"/>
-            <w:sz w:val="24"/>
-            <w:szCs w:val="24"/>
-          </w:rPr>
-          <w:t xml:space="preserve"> </w:t>
+          <w:t xml:space="preserve">64 </w:t>
         </w:r>
       </w:ins>
       <w:r>
@@ -3095,7 +3051,7 @@
         </w:rPr>
         <w:t>(</w:t>
       </w:r>
-      <w:del w:id="46" w:author="Chris Hartgerink" w:date="2015-04-16T15:20:00Z">
+      <w:del w:id="48" w:author="Chris Hartgerink" w:date="2015-04-16T15:20:00Z">
         <w:r>
           <w:rPr>
             <w:rFonts w:ascii="Times New Roman" w:hAnsi="Times New Roman" w:cs="Times New Roman"/>
@@ -3105,7 +3061,7 @@
           <w:delText>124</w:delText>
         </w:r>
       </w:del>
-      <w:ins w:id="47" w:author="Chris Hartgerink" w:date="2015-04-16T15:20:00Z">
+      <w:ins w:id="49" w:author="Chris Hartgerink" w:date="2015-04-16T15:20:00Z">
         <w:r>
           <w:rPr>
             <w:rFonts w:ascii="Times New Roman" w:hAnsi="Times New Roman" w:cs="Times New Roman"/>
@@ -3123,7 +3079,7 @@
         </w:rPr>
         <w:t xml:space="preserve">) = </w:t>
       </w:r>
-      <w:del w:id="48" w:author="Chris Hartgerink" w:date="2015-04-16T15:20:00Z">
+      <w:del w:id="50" w:author="Chris Hartgerink" w:date="2015-04-16T15:20:00Z">
         <w:r>
           <w:rPr>
             <w:rFonts w:ascii="Times New Roman" w:hAnsi="Times New Roman" w:cs="Times New Roman"/>
@@ -3134,7 +3090,7 @@
           <w:delText>153</w:delText>
         </w:r>
       </w:del>
-      <w:ins w:id="49" w:author="Chris Hartgerink" w:date="2015-04-16T15:20:00Z">
+      <w:ins w:id="51" w:author="Chris Hartgerink" w:date="2015-04-16T15:20:00Z">
         <w:r>
           <w:rPr>
             <w:rFonts w:ascii="Times New Roman" w:hAnsi="Times New Roman" w:cs="Times New Roman"/>
@@ -3142,16 +3098,7 @@
             <w:sz w:val="24"/>
             <w:szCs w:val="24"/>
           </w:rPr>
-          <w:t>15</w:t>
-        </w:r>
-        <w:r>
-          <w:rPr>
-            <w:rFonts w:ascii="Times New Roman" w:hAnsi="Times New Roman" w:cs="Times New Roman"/>
-            <w:noProof/>
-            <w:sz w:val="24"/>
-            <w:szCs w:val="24"/>
-          </w:rPr>
-          <w:t>5</w:t>
+          <w:t>155</w:t>
         </w:r>
       </w:ins>
       <w:r>
@@ -3163,7 +3110,7 @@
         </w:rPr>
         <w:t>.</w:t>
       </w:r>
-      <w:del w:id="50" w:author="Chris Hartgerink" w:date="2015-04-16T15:20:00Z">
+      <w:del w:id="52" w:author="Chris Hartgerink" w:date="2015-04-16T15:20:00Z">
         <w:r>
           <w:rPr>
             <w:rFonts w:ascii="Times New Roman" w:hAnsi="Times New Roman" w:cs="Times New Roman"/>
@@ -3183,7 +3130,7 @@
           <w:delText>1</w:delText>
         </w:r>
       </w:del>
-      <w:ins w:id="51" w:author="Chris Hartgerink" w:date="2015-04-16T15:20:00Z">
+      <w:ins w:id="53" w:author="Chris Hartgerink" w:date="2015-04-16T15:20:00Z">
         <w:r>
           <w:rPr>
             <w:rFonts w:ascii="Times New Roman" w:hAnsi="Times New Roman" w:cs="Times New Roman"/>
@@ -3231,7 +3178,7 @@
         </w:rPr>
         <w:t>0.</w:t>
       </w:r>
-      <w:del w:id="52" w:author="Chris Hartgerink" w:date="2015-04-16T15:20:00Z">
+      <w:del w:id="54" w:author="Chris Hartgerink" w:date="2015-04-16T15:20:00Z">
         <w:r>
           <w:rPr>
             <w:rFonts w:ascii="Times New Roman" w:hAnsi="Times New Roman" w:cs="Times New Roman"/>
@@ -3242,7 +3189,7 @@
           <w:delText>035</w:delText>
         </w:r>
       </w:del>
-      <w:ins w:id="53" w:author="Chris Hartgerink" w:date="2015-04-16T15:20:00Z">
+      <w:ins w:id="55" w:author="Chris Hartgerink" w:date="2015-04-16T15:20:00Z">
         <w:r>
           <w:rPr>
             <w:rFonts w:ascii="Times New Roman" w:hAnsi="Times New Roman" w:cs="Times New Roman"/>
@@ -3250,16 +3197,7 @@
             <w:sz w:val="24"/>
             <w:szCs w:val="24"/>
           </w:rPr>
-          <w:t>0</w:t>
-        </w:r>
-        <w:r>
-          <w:rPr>
-            <w:rFonts w:ascii="Times New Roman" w:hAnsi="Times New Roman" w:cs="Times New Roman"/>
-            <w:noProof/>
-            <w:sz w:val="24"/>
-            <w:szCs w:val="24"/>
-          </w:rPr>
-          <w:t>4765856</w:t>
+          <w:t>04765856</w:t>
         </w:r>
       </w:ins>
       <w:r>
@@ -3364,7 +3302,7 @@
         </w:rPr>
         <w:t>distributions (.</w:t>
       </w:r>
-      <w:del w:id="54" w:author="Chris Hartgerink" w:date="2015-04-16T15:20:00Z">
+      <w:del w:id="56" w:author="Chris Hartgerink" w:date="2015-04-16T15:20:00Z">
         <w:r>
           <w:rPr>
             <w:rFonts w:ascii="Times New Roman" w:hAnsi="Times New Roman" w:cs="Times New Roman"/>
@@ -3375,7 +3313,7 @@
           <w:delText xml:space="preserve">029 </w:delText>
         </w:r>
       </w:del>
-      <w:ins w:id="55" w:author="Chris Hartgerink" w:date="2015-04-16T15:20:00Z">
+      <w:ins w:id="57" w:author="Chris Hartgerink" w:date="2015-04-16T15:20:00Z">
         <w:r>
           <w:rPr>
             <w:rFonts w:ascii="Times New Roman" w:hAnsi="Times New Roman" w:cs="Times New Roman"/>
@@ -3383,25 +3321,7 @@
             <w:sz w:val="24"/>
             <w:szCs w:val="24"/>
           </w:rPr>
-          <w:t>02</w:t>
-        </w:r>
-        <w:r>
-          <w:rPr>
-            <w:rFonts w:ascii="Times New Roman" w:hAnsi="Times New Roman" w:cs="Times New Roman"/>
-            <w:noProof/>
-            <w:sz w:val="24"/>
-            <w:szCs w:val="24"/>
-          </w:rPr>
-          <w:t>828</w:t>
-        </w:r>
-        <w:r>
-          <w:rPr>
-            <w:rFonts w:ascii="Times New Roman" w:hAnsi="Times New Roman" w:cs="Times New Roman"/>
-            <w:noProof/>
-            <w:sz w:val="24"/>
-            <w:szCs w:val="24"/>
-          </w:rPr>
-          <w:t xml:space="preserve"> </w:t>
+          <w:t xml:space="preserve">02828 </w:t>
         </w:r>
       </w:ins>
       <w:r>
@@ -3413,7 +3333,7 @@
         </w:rPr>
         <w:t>and .</w:t>
       </w:r>
-      <w:del w:id="56" w:author="Chris Hartgerink" w:date="2015-04-16T15:20:00Z">
+      <w:del w:id="58" w:author="Chris Hartgerink" w:date="2015-04-16T15:20:00Z">
         <w:r>
           <w:rPr>
             <w:rFonts w:ascii="Times New Roman" w:hAnsi="Times New Roman" w:cs="Times New Roman"/>
@@ -3424,7 +3344,7 @@
           <w:delText>301</w:delText>
         </w:r>
       </w:del>
-      <w:ins w:id="57" w:author="Chris Hartgerink" w:date="2015-04-16T15:20:00Z">
+      <w:ins w:id="59" w:author="Chris Hartgerink" w:date="2015-04-16T15:20:00Z">
         <w:r>
           <w:rPr>
             <w:rFonts w:ascii="Times New Roman" w:hAnsi="Times New Roman" w:cs="Times New Roman"/>
@@ -3463,7 +3383,7 @@
         </w:rPr>
         <w:t>(</w:t>
       </w:r>
-      <w:del w:id="58" w:author="Chris Hartgerink" w:date="2015-04-16T15:18:00Z">
+      <w:del w:id="60" w:author="Chris Hartgerink" w:date="2015-04-16T15:18:00Z">
         <w:r>
           <w:rPr>
             <w:rFonts w:ascii="Times New Roman" w:hAnsi="Times New Roman" w:cs="Times New Roman"/>
@@ -3474,7 +3394,7 @@
           <w:delText>94</w:delText>
         </w:r>
       </w:del>
-      <w:ins w:id="59" w:author="Chris Hartgerink" w:date="2015-04-16T15:18:00Z">
+      <w:ins w:id="61" w:author="Chris Hartgerink" w:date="2015-04-16T15:18:00Z">
         <w:r>
           <w:rPr>
             <w:rFonts w:ascii="Times New Roman" w:hAnsi="Times New Roman" w:cs="Times New Roman"/>
@@ -3482,16 +3402,7 @@
             <w:sz w:val="24"/>
             <w:szCs w:val="24"/>
           </w:rPr>
-          <w:t>9</w:t>
-        </w:r>
-        <w:r>
-          <w:rPr>
-            <w:rFonts w:ascii="Times New Roman" w:hAnsi="Times New Roman" w:cs="Times New Roman"/>
-            <w:noProof/>
-            <w:sz w:val="24"/>
-            <w:szCs w:val="24"/>
-          </w:rPr>
-          <w:t>8</w:t>
+          <w:t>98</w:t>
         </w:r>
       </w:ins>
       <w:r>
@@ -3503,7 +3414,7 @@
         </w:rPr>
         <w:t>) = -</w:t>
       </w:r>
-      <w:del w:id="60" w:author="Chris Hartgerink" w:date="2015-04-16T15:18:00Z">
+      <w:del w:id="62" w:author="Chris Hartgerink" w:date="2015-04-16T15:18:00Z">
         <w:r>
           <w:rPr>
             <w:rFonts w:ascii="Times New Roman" w:hAnsi="Times New Roman" w:cs="Times New Roman"/>
@@ -3514,7 +3425,7 @@
           <w:delText>7.979</w:delText>
         </w:r>
       </w:del>
-      <w:ins w:id="61" w:author="Chris Hartgerink" w:date="2015-04-16T15:18:00Z">
+      <w:ins w:id="63" w:author="Chris Hartgerink" w:date="2015-04-16T15:18:00Z">
         <w:r>
           <w:rPr>
             <w:rFonts w:ascii="Times New Roman" w:hAnsi="Times New Roman" w:cs="Times New Roman"/>
@@ -3553,7 +3464,7 @@
         </w:rPr>
         <w:t xml:space="preserve"> &lt; .001; W = </w:t>
       </w:r>
-      <w:del w:id="62" w:author="Chris Hartgerink" w:date="2015-04-16T15:18:00Z">
+      <w:del w:id="64" w:author="Chris Hartgerink" w:date="2015-04-16T15:18:00Z">
         <w:r>
           <w:rPr>
             <w:rFonts w:ascii="Times New Roman" w:hAnsi="Times New Roman" w:cs="Times New Roman"/>
@@ -3564,7 +3475,7 @@
           <w:delText>2250.5</w:delText>
         </w:r>
       </w:del>
-      <w:ins w:id="63" w:author="Chris Hartgerink" w:date="2015-04-16T15:18:00Z">
+      <w:ins w:id="65" w:author="Chris Hartgerink" w:date="2015-04-16T15:18:00Z">
         <w:r>
           <w:rPr>
             <w:rFonts w:ascii="Times New Roman" w:hAnsi="Times New Roman" w:cs="Times New Roman"/>
@@ -3621,7 +3532,7 @@
         </w:rPr>
         <w:t xml:space="preserve"> Quantiles are .</w:t>
       </w:r>
-      <w:del w:id="64" w:author="Chris Hartgerink" w:date="2015-04-16T15:18:00Z">
+      <w:del w:id="66" w:author="Chris Hartgerink" w:date="2015-04-16T15:18:00Z">
         <w:r>
           <w:rPr>
             <w:rFonts w:ascii="Times New Roman" w:hAnsi="Times New Roman" w:cs="Times New Roman"/>
@@ -3632,7 +3543,7 @@
           <w:delText>00059</w:delText>
         </w:r>
       </w:del>
-      <w:ins w:id="65" w:author="Chris Hartgerink" w:date="2015-04-16T15:18:00Z">
+      <w:ins w:id="67" w:author="Chris Hartgerink" w:date="2015-04-16T15:18:00Z">
         <w:r>
           <w:rPr>
             <w:rFonts w:ascii="Times New Roman" w:hAnsi="Times New Roman" w:cs="Times New Roman"/>
@@ -3640,16 +3551,7 @@
             <w:sz w:val="24"/>
             <w:szCs w:val="24"/>
           </w:rPr>
-          <w:t>000</w:t>
-        </w:r>
-        <w:r>
-          <w:rPr>
-            <w:rFonts w:ascii="Times New Roman" w:hAnsi="Times New Roman" w:cs="Times New Roman"/>
-            <w:noProof/>
-            <w:sz w:val="24"/>
-            <w:szCs w:val="24"/>
-          </w:rPr>
-          <w:t>4249</w:t>
+          <w:t>0004249</w:t>
         </w:r>
       </w:ins>
       <w:r>
@@ -3661,7 +3563,7 @@
         </w:rPr>
         <w:t>, .</w:t>
       </w:r>
-      <w:del w:id="66" w:author="Chris Hartgerink" w:date="2015-04-16T15:18:00Z">
+      <w:del w:id="68" w:author="Chris Hartgerink" w:date="2015-04-16T15:18:00Z">
         <w:r>
           <w:rPr>
             <w:rFonts w:ascii="Times New Roman" w:hAnsi="Times New Roman" w:cs="Times New Roman"/>
@@ -3672,7 +3574,7 @@
           <w:delText>0077</w:delText>
         </w:r>
       </w:del>
-      <w:ins w:id="67" w:author="Chris Hartgerink" w:date="2015-04-16T15:18:00Z">
+      <w:ins w:id="69" w:author="Chris Hartgerink" w:date="2015-04-16T15:18:00Z">
         <w:r>
           <w:rPr>
             <w:rFonts w:ascii="Times New Roman" w:hAnsi="Times New Roman" w:cs="Times New Roman"/>
@@ -3680,16 +3582,7 @@
             <w:sz w:val="24"/>
             <w:szCs w:val="24"/>
           </w:rPr>
-          <w:t>00</w:t>
-        </w:r>
-        <w:r>
-          <w:rPr>
-            <w:rFonts w:ascii="Times New Roman" w:hAnsi="Times New Roman" w:cs="Times New Roman"/>
-            <w:noProof/>
-            <w:sz w:val="24"/>
-            <w:szCs w:val="24"/>
-          </w:rPr>
-          <w:t>6891</w:t>
+          <w:t>006891</w:t>
         </w:r>
       </w:ins>
       <w:r>
@@ -3701,7 +3594,7 @@
         </w:rPr>
         <w:t>, .</w:t>
       </w:r>
-      <w:del w:id="68" w:author="Chris Hartgerink" w:date="2015-04-16T15:18:00Z">
+      <w:del w:id="70" w:author="Chris Hartgerink" w:date="2015-04-16T15:18:00Z">
         <w:r>
           <w:rPr>
             <w:rFonts w:ascii="Times New Roman" w:hAnsi="Times New Roman" w:cs="Times New Roman"/>
@@ -3712,7 +3605,7 @@
           <w:delText xml:space="preserve">024 </w:delText>
         </w:r>
       </w:del>
-      <w:ins w:id="69" w:author="Chris Hartgerink" w:date="2015-04-16T15:18:00Z">
+      <w:ins w:id="71" w:author="Chris Hartgerink" w:date="2015-04-16T15:18:00Z">
         <w:r>
           <w:rPr>
             <w:rFonts w:ascii="Times New Roman" w:hAnsi="Times New Roman" w:cs="Times New Roman"/>
@@ -3720,25 +3613,7 @@
             <w:sz w:val="24"/>
             <w:szCs w:val="24"/>
           </w:rPr>
-          <w:t>0</w:t>
-        </w:r>
-        <w:r>
-          <w:rPr>
-            <w:rFonts w:ascii="Times New Roman" w:hAnsi="Times New Roman" w:cs="Times New Roman"/>
-            <w:noProof/>
-            <w:sz w:val="24"/>
-            <w:szCs w:val="24"/>
-          </w:rPr>
-          <w:t>2333</w:t>
-        </w:r>
-        <w:r>
-          <w:rPr>
-            <w:rFonts w:ascii="Times New Roman" w:hAnsi="Times New Roman" w:cs="Times New Roman"/>
-            <w:noProof/>
-            <w:sz w:val="24"/>
-            <w:szCs w:val="24"/>
-          </w:rPr>
-          <w:t xml:space="preserve"> </w:t>
+          <w:t xml:space="preserve">02333 </w:t>
         </w:r>
       </w:ins>
       <w:r>
@@ -3750,7 +3625,7 @@
         </w:rPr>
         <w:t>for the original, and .</w:t>
       </w:r>
-      <w:del w:id="70" w:author="Chris Hartgerink" w:date="2015-04-16T15:19:00Z">
+      <w:del w:id="72" w:author="Chris Hartgerink" w:date="2015-04-16T15:19:00Z">
         <w:r>
           <w:rPr>
             <w:rFonts w:ascii="Times New Roman" w:hAnsi="Times New Roman" w:cs="Times New Roman"/>
@@ -3761,7 +3636,7 @@
           <w:delText>0078</w:delText>
         </w:r>
       </w:del>
-      <w:ins w:id="71" w:author="Chris Hartgerink" w:date="2015-04-16T15:19:00Z">
+      <w:ins w:id="73" w:author="Chris Hartgerink" w:date="2015-04-16T15:19:00Z">
         <w:r>
           <w:rPr>
             <w:rFonts w:ascii="Times New Roman" w:hAnsi="Times New Roman" w:cs="Times New Roman"/>
@@ -3769,16 +3644,7 @@
             <w:sz w:val="24"/>
             <w:szCs w:val="24"/>
           </w:rPr>
-          <w:t>007</w:t>
-        </w:r>
-        <w:r>
-          <w:rPr>
-            <w:rFonts w:ascii="Times New Roman" w:hAnsi="Times New Roman" w:cs="Times New Roman"/>
-            <w:noProof/>
-            <w:sz w:val="24"/>
-            <w:szCs w:val="24"/>
-          </w:rPr>
-          <w:t>754</w:t>
+          <w:t>007754</w:t>
         </w:r>
       </w:ins>
       <w:r>
@@ -3790,7 +3656,7 @@
         </w:rPr>
         <w:t>, .</w:t>
       </w:r>
-      <w:del w:id="72" w:author="Chris Hartgerink" w:date="2015-04-16T15:19:00Z">
+      <w:del w:id="74" w:author="Chris Hartgerink" w:date="2015-04-16T15:19:00Z">
         <w:r>
           <w:rPr>
             <w:rFonts w:ascii="Times New Roman" w:hAnsi="Times New Roman" w:cs="Times New Roman"/>
@@ -3801,7 +3667,7 @@
           <w:delText>20</w:delText>
         </w:r>
       </w:del>
-      <w:ins w:id="73" w:author="Chris Hartgerink" w:date="2015-04-16T15:19:00Z">
+      <w:ins w:id="75" w:author="Chris Hartgerink" w:date="2015-04-16T15:19:00Z">
         <w:r>
           <w:rPr>
             <w:rFonts w:ascii="Times New Roman" w:hAnsi="Times New Roman" w:cs="Times New Roman"/>
@@ -3821,7 +3687,7 @@
         </w:rPr>
         <w:t>, .</w:t>
       </w:r>
-      <w:del w:id="74" w:author="Chris Hartgerink" w:date="2015-04-16T15:19:00Z">
+      <w:del w:id="76" w:author="Chris Hartgerink" w:date="2015-04-16T15:19:00Z">
         <w:r>
           <w:rPr>
             <w:rFonts w:ascii="Times New Roman" w:hAnsi="Times New Roman" w:cs="Times New Roman"/>
@@ -3832,7 +3698,7 @@
           <w:delText xml:space="preserve">62 </w:delText>
         </w:r>
       </w:del>
-      <w:ins w:id="75" w:author="Chris Hartgerink" w:date="2015-04-16T15:19:00Z">
+      <w:ins w:id="77" w:author="Chris Hartgerink" w:date="2015-04-16T15:19:00Z">
         <w:r>
           <w:rPr>
             <w:rFonts w:ascii="Times New Roman" w:hAnsi="Times New Roman" w:cs="Times New Roman"/>
@@ -3840,16 +3706,7 @@
             <w:sz w:val="24"/>
             <w:szCs w:val="24"/>
           </w:rPr>
-          <w:t>5365</w:t>
-        </w:r>
-        <w:r>
-          <w:rPr>
-            <w:rFonts w:ascii="Times New Roman" w:hAnsi="Times New Roman" w:cs="Times New Roman"/>
-            <w:noProof/>
-            <w:sz w:val="24"/>
-            <w:szCs w:val="24"/>
-          </w:rPr>
-          <w:t xml:space="preserve"> </w:t>
+          <w:t xml:space="preserve">5365 </w:t>
         </w:r>
       </w:ins>
       <w:r>
@@ -3912,99 +3769,38 @@
           <w:szCs w:val="24"/>
         </w:rPr>
       </w:pPr>
-      <w:del w:id="76" w:author="Chris Hartgerink" w:date="2015-04-16T15:54:00Z">
-        <w:r>
-          <w:rPr>
-            <w:rFonts w:ascii="Times New Roman" w:hAnsi="Times New Roman" w:cs="Times New Roman"/>
-            <w:noProof/>
-            <w:sz w:val="24"/>
-            <w:szCs w:val="24"/>
-          </w:rPr>
-          <w:lastRenderedPageBreak/>
-          <w:drawing>
-            <wp:inline distT="0" distB="0" distL="0" distR="0" wp14:anchorId="2734DB14" wp14:editId="32F63946">
-              <wp:extent cx="5295331" cy="5295331"/>
-              <wp:effectExtent l="0" t="0" r="635" b="635"/>
-              <wp:docPr id="1" name="Picture 1" descr="C:\Users\chjh\Dropbox\projects\2014rpp\master\Fig1CDFp.png"/>
-              <wp:cNvGraphicFramePr>
-                <a:graphicFrameLocks xmlns:a="http://schemas.openxmlformats.org/drawingml/2006/main" noChangeAspect="1"/>
-              </wp:cNvGraphicFramePr>
-              <a:graphic xmlns:a="http://schemas.openxmlformats.org/drawingml/2006/main">
-                <a:graphicData uri="http://schemas.openxmlformats.org/drawingml/2006/picture">
-                  <pic:pic xmlns:pic="http://schemas.openxmlformats.org/drawingml/2006/picture">
-                    <pic:nvPicPr>
-                      <pic:cNvPr id="0" name="Picture 1" descr="C:\Users\chjh\Dropbox\projects\2014rpp\master\Fig1CDFp.png"/>
-                      <pic:cNvPicPr>
-                        <a:picLocks noChangeAspect="1" noChangeArrowheads="1"/>
-                      </pic:cNvPicPr>
-                    </pic:nvPicPr>
-                    <pic:blipFill>
-                      <a:blip r:embed="rId9">
-                        <a:extLst>
-                          <a:ext uri="{28A0092B-C50C-407E-A947-70E740481C1C}">
-                            <a14:useLocalDpi xmlns:a14="http://schemas.microsoft.com/office/drawing/2010/main" val="0"/>
-                          </a:ext>
-                        </a:extLst>
-                      </a:blip>
-                      <a:srcRect/>
-                      <a:stretch>
-                        <a:fillRect/>
-                      </a:stretch>
-                    </pic:blipFill>
-                    <pic:spPr bwMode="auto">
-                      <a:xfrm>
-                        <a:off x="0" y="0"/>
-                        <a:ext cx="5298183" cy="5298183"/>
-                      </a:xfrm>
-                      <a:prstGeom prst="rect">
-                        <a:avLst/>
-                      </a:prstGeom>
-                      <a:noFill/>
-                      <a:ln>
-                        <a:noFill/>
-                      </a:ln>
-                    </pic:spPr>
-                  </pic:pic>
-                </a:graphicData>
-              </a:graphic>
-            </wp:inline>
-          </w:drawing>
-        </w:r>
-      </w:del>
-      <w:ins w:id="77" w:author="Chris Hartgerink" w:date="2015-04-16T15:54:00Z">
-        <w:r>
-          <w:rPr>
-            <w:rFonts w:ascii="Times New Roman" w:hAnsi="Times New Roman" w:cs="Times New Roman"/>
-            <w:sz w:val="24"/>
-            <w:szCs w:val="24"/>
-          </w:rPr>
-          <w:lastRenderedPageBreak/>
-          <w:pict w14:anchorId="32092B75">
-            <v:shapetype id="_x0000_t75" coordsize="21600,21600" o:spt="75" o:preferrelative="t" path="m@4@5l@4@11@9@11@9@5xe" filled="f" stroked="f">
-              <v:stroke joinstyle="miter"/>
-              <v:formulas>
-                <v:f eqn="if lineDrawn pixelLineWidth 0"/>
-                <v:f eqn="sum @0 1 0"/>
-                <v:f eqn="sum 0 0 @1"/>
-                <v:f eqn="prod @2 1 2"/>
-                <v:f eqn="prod @3 21600 pixelWidth"/>
-                <v:f eqn="prod @3 21600 pixelHeight"/>
-                <v:f eqn="sum @0 0 1"/>
-                <v:f eqn="prod @6 1 2"/>
-                <v:f eqn="prod @7 21600 pixelWidth"/>
-                <v:f eqn="sum @8 21600 0"/>
-                <v:f eqn="prod @7 21600 pixelHeight"/>
-                <v:f eqn="sum @10 21600 0"/>
-              </v:formulas>
-              <v:path o:extrusionok="f" gradientshapeok="t" o:connecttype="rect"/>
-              <o:lock v:ext="edit" aspectratio="t"/>
-            </v:shapetype>
-            <v:shape id="_x0000_i1025" type="#_x0000_t75" style="width:468pt;height:391.05pt">
-              <v:imagedata r:id="rId10" o:title="pvalue distributions-2"/>
-            </v:shape>
-          </w:pict>
-        </w:r>
-      </w:ins>
+      <w:r>
+        <w:rPr>
+          <w:rFonts w:ascii="Times New Roman" w:hAnsi="Times New Roman" w:cs="Times New Roman"/>
+          <w:sz w:val="24"/>
+          <w:szCs w:val="24"/>
+        </w:rPr>
+        <w:lastRenderedPageBreak/>
+        <w:pict w14:anchorId="32092B75">
+          <v:shapetype id="_x0000_t75" coordsize="21600,21600" o:spt="75" o:preferrelative="t" path="m@4@5l@4@11@9@11@9@5xe" filled="f" stroked="f">
+            <v:stroke joinstyle="miter"/>
+            <v:formulas>
+              <v:f eqn="if lineDrawn pixelLineWidth 0"/>
+              <v:f eqn="sum @0 1 0"/>
+              <v:f eqn="sum 0 0 @1"/>
+              <v:f eqn="prod @2 1 2"/>
+              <v:f eqn="prod @3 21600 pixelWidth"/>
+              <v:f eqn="prod @3 21600 pixelHeight"/>
+              <v:f eqn="sum @0 0 1"/>
+              <v:f eqn="prod @6 1 2"/>
+              <v:f eqn="prod @7 21600 pixelWidth"/>
+              <v:f eqn="sum @8 21600 0"/>
+              <v:f eqn="prod @7 21600 pixelHeight"/>
+              <v:f eqn="sum @10 21600 0"/>
+            </v:formulas>
+            <v:path o:extrusionok="f" gradientshapeok="t" o:connecttype="rect"/>
+            <o:lock v:ext="edit" aspectratio="t"/>
+          </v:shapetype>
+          <v:shape id="_x0000_i1025" type="#_x0000_t75" style="width:468pt;height:391.25pt">
+            <v:imagedata r:id="rId9" o:title="pvalue distributions-2"/>
+          </v:shape>
+        </w:pict>
+      </w:r>
     </w:p>
     <w:p>
       <w:pPr>
@@ -4087,81 +3883,20 @@
           <w:szCs w:val="24"/>
         </w:rPr>
       </w:pPr>
-      <w:del w:id="78" w:author="Chris Hartgerink" w:date="2015-04-16T15:54:00Z">
-        <w:r>
-          <w:rPr>
-            <w:rFonts w:ascii="Times New Roman" w:hAnsi="Times New Roman" w:cs="Times New Roman"/>
-            <w:noProof/>
-            <w:sz w:val="24"/>
-            <w:szCs w:val="24"/>
-          </w:rPr>
-          <w:lastRenderedPageBreak/>
-          <w:drawing>
-            <wp:inline distT="0" distB="0" distL="0" distR="0" wp14:anchorId="603280D5" wp14:editId="065580A0">
-              <wp:extent cx="5083791" cy="5083791"/>
-              <wp:effectExtent l="0" t="0" r="3175" b="3175"/>
-              <wp:docPr id="2" name="Picture 2" descr="C:\Users\chjh\Dropbox\projects\2014rpp\master\Fig1PDFp.png"/>
-              <wp:cNvGraphicFramePr>
-                <a:graphicFrameLocks xmlns:a="http://schemas.openxmlformats.org/drawingml/2006/main" noChangeAspect="1"/>
-              </wp:cNvGraphicFramePr>
-              <a:graphic xmlns:a="http://schemas.openxmlformats.org/drawingml/2006/main">
-                <a:graphicData uri="http://schemas.openxmlformats.org/drawingml/2006/picture">
-                  <pic:pic xmlns:pic="http://schemas.openxmlformats.org/drawingml/2006/picture">
-                    <pic:nvPicPr>
-                      <pic:cNvPr id="0" name="Picture 2" descr="C:\Users\chjh\Dropbox\projects\2014rpp\master\Fig1PDFp.png"/>
-                      <pic:cNvPicPr>
-                        <a:picLocks noChangeAspect="1" noChangeArrowheads="1"/>
-                      </pic:cNvPicPr>
-                    </pic:nvPicPr>
-                    <pic:blipFill>
-                      <a:blip r:embed="rId11">
-                        <a:extLst>
-                          <a:ext uri="{28A0092B-C50C-407E-A947-70E740481C1C}">
-                            <a14:useLocalDpi xmlns:a14="http://schemas.microsoft.com/office/drawing/2010/main" val="0"/>
-                          </a:ext>
-                        </a:extLst>
-                      </a:blip>
-                      <a:srcRect/>
-                      <a:stretch>
-                        <a:fillRect/>
-                      </a:stretch>
-                    </pic:blipFill>
-                    <pic:spPr bwMode="auto">
-                      <a:xfrm>
-                        <a:off x="0" y="0"/>
-                        <a:ext cx="5089625" cy="5089625"/>
-                      </a:xfrm>
-                      <a:prstGeom prst="rect">
-                        <a:avLst/>
-                      </a:prstGeom>
-                      <a:noFill/>
-                      <a:ln>
-                        <a:noFill/>
-                      </a:ln>
-                    </pic:spPr>
-                  </pic:pic>
-                </a:graphicData>
-              </a:graphic>
-            </wp:inline>
-          </w:drawing>
-        </w:r>
-      </w:del>
-      <w:ins w:id="79" w:author="Chris Hartgerink" w:date="2015-04-16T15:54:00Z">
-        <w:r>
-          <w:rPr>
-            <w:rFonts w:ascii="Times New Roman" w:hAnsi="Times New Roman" w:cs="Times New Roman"/>
-            <w:color w:val="000000" w:themeColor="text1"/>
-            <w:sz w:val="24"/>
-            <w:szCs w:val="24"/>
-          </w:rPr>
-          <w:lastRenderedPageBreak/>
-          <w:pict w14:anchorId="5EFC968A">
-            <v:shape id="_x0000_i1026" type="#_x0000_t75" style="width:468pt;height:391.05pt">
-              <v:imagedata r:id="rId12" o:title="pvalue distributions-1"/>
-            </v:shape>
-          </w:pict>
-        </w:r>
-      </w:ins>
+      <w:r>
+        <w:rPr>
+          <w:rFonts w:ascii="Times New Roman" w:hAnsi="Times New Roman" w:cs="Times New Roman"/>
+          <w:color w:val="000000" w:themeColor="text1"/>
+          <w:sz w:val="24"/>
+          <w:szCs w:val="24"/>
+        </w:rPr>
+        <w:lastRenderedPageBreak/>
+        <w:pict w14:anchorId="5EFC968A">
+          <v:shape id="_x0000_i1026" type="#_x0000_t75" style="width:468pt;height:391.25pt">
+            <v:imagedata r:id="rId10" o:title="pvalue distributions-1"/>
+          </v:shape>
+        </w:pict>
+      </w:r>
     </w:p>
     <w:p>
       <w:pPr>
@@ -4241,82 +3976,20 @@
           <w:szCs w:val="24"/>
         </w:rPr>
       </w:pPr>
-      <w:del w:id="80" w:author="Chris Hartgerink" w:date="2015-04-16T15:58:00Z">
-        <w:r>
-          <w:rPr>
-            <w:rFonts w:ascii="Times New Roman" w:hAnsi="Times New Roman" w:cs="Times New Roman"/>
-            <w:noProof/>
-            <w:color w:val="000000" w:themeColor="text1"/>
-            <w:sz w:val="24"/>
-            <w:szCs w:val="24"/>
-          </w:rPr>
-          <w:lastRenderedPageBreak/>
-          <w:drawing>
-            <wp:inline distT="0" distB="0" distL="0" distR="0" wp14:anchorId="431A3A6C" wp14:editId="480C2246">
-              <wp:extent cx="5943600" cy="4455160"/>
-              <wp:effectExtent l="0" t="0" r="0" b="2540"/>
-              <wp:docPr id="11" name="Picture 11" descr="C:\Users\chjh\Dropbox\projects\2014rpp\master\effecthis.png"/>
-              <wp:cNvGraphicFramePr>
-                <a:graphicFrameLocks xmlns:a="http://schemas.openxmlformats.org/drawingml/2006/main" noChangeAspect="1"/>
-              </wp:cNvGraphicFramePr>
-              <a:graphic xmlns:a="http://schemas.openxmlformats.org/drawingml/2006/main">
-                <a:graphicData uri="http://schemas.openxmlformats.org/drawingml/2006/picture">
-                  <pic:pic xmlns:pic="http://schemas.openxmlformats.org/drawingml/2006/picture">
-                    <pic:nvPicPr>
-                      <pic:cNvPr id="0" name="Picture 5" descr="C:\Users\chjh\Dropbox\projects\2014rpp\master\effecthis.png"/>
-                      <pic:cNvPicPr>
-                        <a:picLocks noChangeAspect="1" noChangeArrowheads="1"/>
-                      </pic:cNvPicPr>
-                    </pic:nvPicPr>
-                    <pic:blipFill>
-                      <a:blip r:embed="rId13">
-                        <a:extLst>
-                          <a:ext uri="{28A0092B-C50C-407E-A947-70E740481C1C}">
-                            <a14:useLocalDpi xmlns:a14="http://schemas.microsoft.com/office/drawing/2010/main" val="0"/>
-                          </a:ext>
-                        </a:extLst>
-                      </a:blip>
-                      <a:srcRect/>
-                      <a:stretch>
-                        <a:fillRect/>
-                      </a:stretch>
-                    </pic:blipFill>
-                    <pic:spPr bwMode="auto">
-                      <a:xfrm>
-                        <a:off x="0" y="0"/>
-                        <a:ext cx="5943600" cy="4455160"/>
-                      </a:xfrm>
-                      <a:prstGeom prst="rect">
-                        <a:avLst/>
-                      </a:prstGeom>
-                      <a:noFill/>
-                      <a:ln>
-                        <a:noFill/>
-                      </a:ln>
-                    </pic:spPr>
-                  </pic:pic>
-                </a:graphicData>
-              </a:graphic>
-            </wp:inline>
-          </w:drawing>
-        </w:r>
-      </w:del>
-      <w:ins w:id="81" w:author="Chris Hartgerink" w:date="2015-04-16T15:58:00Z">
-        <w:r>
-          <w:rPr>
-            <w:rFonts w:ascii="Times New Roman" w:hAnsi="Times New Roman" w:cs="Times New Roman"/>
-            <w:color w:val="000000" w:themeColor="text1"/>
-            <w:sz w:val="24"/>
-            <w:szCs w:val="24"/>
-          </w:rPr>
-          <w:lastRenderedPageBreak/>
-          <w:pict w14:anchorId="77CF3585">
-            <v:shape id="_x0000_i1027" type="#_x0000_t75" style="width:468pt;height:376.15pt">
-              <v:imagedata r:id="rId14" o:title="effect plots-4"/>
-            </v:shape>
-          </w:pict>
-        </w:r>
-      </w:ins>
+      <w:r>
+        <w:rPr>
+          <w:rFonts w:ascii="Times New Roman" w:hAnsi="Times New Roman" w:cs="Times New Roman"/>
+          <w:color w:val="000000" w:themeColor="text1"/>
+          <w:sz w:val="24"/>
+          <w:szCs w:val="24"/>
+        </w:rPr>
+        <w:lastRenderedPageBreak/>
+        <w:pict w14:anchorId="77CF3585">
+          <v:shape id="_x0000_i1027" type="#_x0000_t75" style="width:467.3pt;height:376.3pt">
+            <v:imagedata r:id="rId11" o:title="effect plots-4"/>
+          </v:shape>
+        </w:pict>
+      </w:r>
     </w:p>
     <w:p>
       <w:pPr>
@@ -4463,7 +4136,8 @@
         </w:rPr>
         <w:t xml:space="preserve">For </w:t>
       </w:r>
-      <w:del w:id="82" w:author="Chris Hartgerink" w:date="2015-04-16T15:37:00Z">
+      <w:bookmarkStart w:id="78" w:name="_GoBack"/>
+      <w:del w:id="79" w:author="Chris Hartgerink" w:date="2015-04-16T15:37:00Z">
         <w:r>
           <w:rPr>
             <w:rFonts w:ascii="Times New Roman" w:hAnsi="Times New Roman" w:cs="Times New Roman"/>
@@ -4492,7 +4166,8 @@
           <w:delText xml:space="preserve"> </w:delText>
         </w:r>
       </w:del>
-      <w:ins w:id="83" w:author="Chris Hartgerink" w:date="2015-04-16T15:37:00Z">
+      <w:bookmarkEnd w:id="78"/>
+      <w:ins w:id="80" w:author="Chris Hartgerink" w:date="2015-04-16T15:37:00Z">
         <w:r>
           <w:rPr>
             <w:rFonts w:ascii="Times New Roman" w:hAnsi="Times New Roman" w:cs="Times New Roman"/>
@@ -4500,16 +4175,7 @@
             <w:sz w:val="24"/>
             <w:szCs w:val="24"/>
           </w:rPr>
-          <w:t>97</w:t>
-        </w:r>
-        <w:r>
-          <w:rPr>
-            <w:rFonts w:ascii="Times New Roman" w:hAnsi="Times New Roman" w:cs="Times New Roman"/>
-            <w:noProof/>
-            <w:sz w:val="24"/>
-            <w:szCs w:val="24"/>
-          </w:rPr>
-          <w:t xml:space="preserve"> </w:t>
+          <w:t xml:space="preserve">97 </w:t>
         </w:r>
       </w:ins>
       <w:r>
@@ -4566,7 +4232,7 @@
         </w:rPr>
         <w:t xml:space="preserve">t). </w:t>
       </w:r>
-      <w:ins w:id="84" w:author="Chris Hartgerink" w:date="2015-04-16T15:37:00Z">
+      <w:ins w:id="81" w:author="Chris Hartgerink" w:date="2015-04-16T15:37:00Z">
         <w:r>
           <w:rPr>
             <w:rFonts w:ascii="Times New Roman" w:hAnsi="Times New Roman" w:cs="Times New Roman"/>
@@ -4577,7 +4243,7 @@
           <w:t xml:space="preserve">Spearman’s correlation between the effect sizes equals </w:t>
         </w:r>
       </w:ins>
-      <w:ins w:id="85" w:author="Chris Hartgerink" w:date="2015-04-16T15:38:00Z">
+      <w:ins w:id="82" w:author="Chris Hartgerink" w:date="2015-04-16T15:38:00Z">
         <w:r>
           <w:rPr>
             <w:rFonts w:ascii="Times New Roman" w:hAnsi="Times New Roman" w:cs="Times New Roman"/>
@@ -4616,7 +4282,7 @@
         </w:rPr>
         <w:t xml:space="preserve"> = .</w:t>
       </w:r>
-      <w:del w:id="86" w:author="Chris Hartgerink" w:date="2015-04-16T15:38:00Z">
+      <w:del w:id="83" w:author="Chris Hartgerink" w:date="2015-04-16T15:38:00Z">
         <w:r>
           <w:rPr>
             <w:rFonts w:ascii="Times New Roman" w:hAnsi="Times New Roman" w:cs="Times New Roman"/>
@@ -4627,7 +4293,7 @@
           <w:delText xml:space="preserve">392 </w:delText>
         </w:r>
       </w:del>
-      <w:ins w:id="87" w:author="Chris Hartgerink" w:date="2015-04-16T15:38:00Z">
+      <w:ins w:id="84" w:author="Chris Hartgerink" w:date="2015-04-16T15:38:00Z">
         <w:r>
           <w:rPr>
             <w:rFonts w:ascii="Times New Roman" w:hAnsi="Times New Roman" w:cs="Times New Roman"/>
@@ -4635,16 +4301,7 @@
             <w:sz w:val="24"/>
             <w:szCs w:val="24"/>
           </w:rPr>
-          <w:t>3962</w:t>
-        </w:r>
-        <w:r>
-          <w:rPr>
-            <w:rFonts w:ascii="Times New Roman" w:hAnsi="Times New Roman" w:cs="Times New Roman"/>
-            <w:color w:val="000000" w:themeColor="text1"/>
-            <w:sz w:val="24"/>
-            <w:szCs w:val="24"/>
-          </w:rPr>
-          <w:t xml:space="preserve"> </w:t>
+          <w:t xml:space="preserve">3962 </w:t>
         </w:r>
       </w:ins>
       <w:r>
@@ -4675,7 +4332,7 @@
         </w:rPr>
         <w:t xml:space="preserve"> = .</w:t>
       </w:r>
-      <w:del w:id="88" w:author="Chris Hartgerink" w:date="2015-04-16T15:38:00Z">
+      <w:del w:id="85" w:author="Chris Hartgerink" w:date="2015-04-16T15:38:00Z">
         <w:r>
           <w:rPr>
             <w:rFonts w:ascii="Times New Roman" w:hAnsi="Times New Roman" w:cs="Times New Roman"/>
@@ -4686,7 +4343,7 @@
           <w:delText>193</w:delText>
         </w:r>
       </w:del>
-      <w:ins w:id="89" w:author="Chris Hartgerink" w:date="2015-04-16T15:38:00Z">
+      <w:ins w:id="86" w:author="Chris Hartgerink" w:date="2015-04-16T15:38:00Z">
         <w:r>
           <w:rPr>
             <w:rFonts w:ascii="Times New Roman" w:hAnsi="Times New Roman" w:cs="Times New Roman"/>
@@ -4694,16 +4351,7 @@
             <w:sz w:val="24"/>
             <w:szCs w:val="24"/>
           </w:rPr>
-          <w:t>19</w:t>
-        </w:r>
-        <w:r>
-          <w:rPr>
-            <w:rFonts w:ascii="Times New Roman" w:hAnsi="Times New Roman" w:cs="Times New Roman"/>
-            <w:color w:val="000000" w:themeColor="text1"/>
-            <w:sz w:val="24"/>
-            <w:szCs w:val="24"/>
-          </w:rPr>
-          <w:t>28</w:t>
+          <w:t>1928</w:t>
         </w:r>
       </w:ins>
       <w:r>
@@ -4734,7 +4382,7 @@
         </w:rPr>
         <w:t xml:space="preserve"> = .</w:t>
       </w:r>
-      <w:del w:id="90" w:author="Chris Hartgerink" w:date="2015-04-16T15:39:00Z">
+      <w:del w:id="87" w:author="Chris Hartgerink" w:date="2015-04-16T15:39:00Z">
         <w:r>
           <w:rPr>
             <w:rFonts w:ascii="Times New Roman" w:hAnsi="Times New Roman" w:cs="Times New Roman"/>
@@ -4745,7 +4393,7 @@
           <w:delText xml:space="preserve">209 </w:delText>
         </w:r>
       </w:del>
-      <w:ins w:id="91" w:author="Chris Hartgerink" w:date="2015-04-16T15:39:00Z">
+      <w:ins w:id="88" w:author="Chris Hartgerink" w:date="2015-04-16T15:39:00Z">
         <w:r>
           <w:rPr>
             <w:rFonts w:ascii="Times New Roman" w:hAnsi="Times New Roman" w:cs="Times New Roman"/>
@@ -4753,16 +4401,7 @@
             <w:sz w:val="24"/>
             <w:szCs w:val="24"/>
           </w:rPr>
-          <w:t>1979</w:t>
-        </w:r>
-        <w:r>
-          <w:rPr>
-            <w:rFonts w:ascii="Times New Roman" w:hAnsi="Times New Roman" w:cs="Times New Roman"/>
-            <w:color w:val="000000" w:themeColor="text1"/>
-            <w:sz w:val="24"/>
-            <w:szCs w:val="24"/>
-          </w:rPr>
-          <w:t xml:space="preserve"> </w:t>
+          <w:t xml:space="preserve">1979 </w:t>
         </w:r>
       </w:ins>
       <w:r>
@@ -4793,7 +4432,7 @@
         </w:rPr>
         <w:t xml:space="preserve"> =.</w:t>
       </w:r>
-      <w:del w:id="92" w:author="Chris Hartgerink" w:date="2015-04-16T15:39:00Z">
+      <w:del w:id="89" w:author="Chris Hartgerink" w:date="2015-04-16T15:39:00Z">
         <w:r>
           <w:rPr>
             <w:rFonts w:ascii="Times New Roman" w:hAnsi="Times New Roman" w:cs="Times New Roman"/>
@@ -4804,7 +4443,7 @@
           <w:delText>244</w:delText>
         </w:r>
       </w:del>
-      <w:ins w:id="93" w:author="Chris Hartgerink" w:date="2015-04-16T15:39:00Z">
+      <w:ins w:id="90" w:author="Chris Hartgerink" w:date="2015-04-16T15:39:00Z">
         <w:r>
           <w:rPr>
             <w:rFonts w:ascii="Times New Roman" w:hAnsi="Times New Roman" w:cs="Times New Roman"/>
@@ -4843,7 +4482,7 @@
         </w:rPr>
         <w:t>(</w:t>
       </w:r>
-      <w:del w:id="94" w:author="Chris Hartgerink" w:date="2015-04-16T15:38:00Z">
+      <w:del w:id="91" w:author="Chris Hartgerink" w:date="2015-04-16T15:38:00Z">
         <w:r>
           <w:rPr>
             <w:rFonts w:ascii="Times New Roman" w:hAnsi="Times New Roman" w:cs="Times New Roman"/>
@@ -4854,7 +4493,7 @@
           <w:delText>93</w:delText>
         </w:r>
       </w:del>
-      <w:ins w:id="95" w:author="Chris Hartgerink" w:date="2015-04-16T15:38:00Z">
+      <w:ins w:id="92" w:author="Chris Hartgerink" w:date="2015-04-16T15:38:00Z">
         <w:r>
           <w:rPr>
             <w:rFonts w:ascii="Times New Roman" w:hAnsi="Times New Roman" w:cs="Times New Roman"/>
@@ -4862,16 +4501,7 @@
             <w:sz w:val="24"/>
             <w:szCs w:val="24"/>
           </w:rPr>
-          <w:t>9</w:t>
-        </w:r>
-        <w:r>
-          <w:rPr>
-            <w:rFonts w:ascii="Times New Roman" w:hAnsi="Times New Roman" w:cs="Times New Roman"/>
-            <w:color w:val="000000" w:themeColor="text1"/>
-            <w:sz w:val="24"/>
-            <w:szCs w:val="24"/>
-          </w:rPr>
-          <w:t>6</w:t>
+          <w:t>96</w:t>
         </w:r>
       </w:ins>
       <w:r>
@@ -4883,7 +4513,7 @@
         </w:rPr>
         <w:t xml:space="preserve">) = </w:t>
       </w:r>
-      <w:del w:id="96" w:author="Chris Hartgerink" w:date="2015-04-16T15:38:00Z">
+      <w:del w:id="93" w:author="Chris Hartgerink" w:date="2015-04-16T15:38:00Z">
         <w:r>
           <w:rPr>
             <w:rFonts w:ascii="Times New Roman" w:hAnsi="Times New Roman" w:cs="Times New Roman"/>
@@ -4894,7 +4524,7 @@
           <w:delText>9.36</w:delText>
         </w:r>
       </w:del>
-      <w:ins w:id="97" w:author="Chris Hartgerink" w:date="2015-04-16T15:38:00Z">
+      <w:ins w:id="94" w:author="Chris Hartgerink" w:date="2015-04-16T15:38:00Z">
         <w:r>
           <w:rPr>
             <w:rFonts w:ascii="Times New Roman" w:hAnsi="Times New Roman" w:cs="Times New Roman"/>
@@ -4952,7 +4582,7 @@
         </w:rPr>
         <w:t xml:space="preserve"> = </w:t>
       </w:r>
-      <w:del w:id="98" w:author="Chris Hartgerink" w:date="2015-04-16T15:38:00Z">
+      <w:del w:id="95" w:author="Chris Hartgerink" w:date="2015-04-16T15:38:00Z">
         <w:r>
           <w:rPr>
             <w:rFonts w:ascii="Times New Roman" w:hAnsi="Times New Roman" w:cs="Times New Roman"/>
@@ -4963,7 +4593,7 @@
           <w:delText>6633</w:delText>
         </w:r>
       </w:del>
-      <w:ins w:id="99" w:author="Chris Hartgerink" w:date="2015-04-16T15:38:00Z">
+      <w:ins w:id="96" w:author="Chris Hartgerink" w:date="2015-04-16T15:38:00Z">
         <w:r>
           <w:rPr>
             <w:rFonts w:ascii="Times New Roman" w:hAnsi="Times New Roman" w:cs="Times New Roman"/>
@@ -5002,7 +4632,7 @@
         </w:rPr>
         <w:t xml:space="preserve"> &lt; .001). Of those </w:t>
       </w:r>
-      <w:del w:id="100" w:author="Chris Hartgerink" w:date="2015-04-16T15:39:00Z">
+      <w:del w:id="97" w:author="Chris Hartgerink" w:date="2015-04-16T15:39:00Z">
         <w:r>
           <w:rPr>
             <w:rFonts w:ascii="Times New Roman" w:hAnsi="Times New Roman" w:cs="Times New Roman"/>
@@ -5031,7 +4661,7 @@
           <w:delText xml:space="preserve"> </w:delText>
         </w:r>
       </w:del>
-      <w:ins w:id="101" w:author="Chris Hartgerink" w:date="2015-04-16T15:39:00Z">
+      <w:ins w:id="98" w:author="Chris Hartgerink" w:date="2015-04-16T15:39:00Z">
         <w:r>
           <w:rPr>
             <w:rFonts w:ascii="Times New Roman" w:hAnsi="Times New Roman" w:cs="Times New Roman"/>
@@ -5039,25 +4669,7 @@
             <w:sz w:val="24"/>
             <w:szCs w:val="24"/>
           </w:rPr>
-          <w:t>9</w:t>
-        </w:r>
-        <w:r>
-          <w:rPr>
-            <w:rFonts w:ascii="Times New Roman" w:hAnsi="Times New Roman" w:cs="Times New Roman"/>
-            <w:color w:val="000000" w:themeColor="text1"/>
-            <w:sz w:val="24"/>
-            <w:szCs w:val="24"/>
-          </w:rPr>
-          <w:t>9</w:t>
-        </w:r>
-        <w:r>
-          <w:rPr>
-            <w:rFonts w:ascii="Times New Roman" w:hAnsi="Times New Roman" w:cs="Times New Roman"/>
-            <w:color w:val="000000" w:themeColor="text1"/>
-            <w:sz w:val="24"/>
-            <w:szCs w:val="24"/>
-          </w:rPr>
-          <w:t xml:space="preserve"> </w:t>
+          <w:t xml:space="preserve">99 </w:t>
         </w:r>
       </w:ins>
       <w:r>
@@ -5087,7 +4699,7 @@
         </w:rPr>
         <w:t xml:space="preserve"> effect size in both original and replication study, </w:t>
       </w:r>
-      <w:del w:id="102" w:author="Chris Hartgerink" w:date="2015-04-16T15:40:00Z">
+      <w:del w:id="99" w:author="Chris Hartgerink" w:date="2015-04-16T15:40:00Z">
         <w:r>
           <w:rPr>
             <w:rFonts w:ascii="Times New Roman" w:hAnsi="Times New Roman" w:cs="Times New Roman"/>
@@ -5098,7 +4710,7 @@
           <w:delText xml:space="preserve">79 </w:delText>
         </w:r>
       </w:del>
-      <w:ins w:id="103" w:author="Chris Hartgerink" w:date="2015-04-16T15:40:00Z">
+      <w:ins w:id="100" w:author="Chris Hartgerink" w:date="2015-04-16T15:40:00Z">
         <w:r>
           <w:rPr>
             <w:rFonts w:ascii="Times New Roman" w:hAnsi="Times New Roman" w:cs="Times New Roman"/>
@@ -5106,16 +4718,7 @@
             <w:sz w:val="24"/>
             <w:szCs w:val="24"/>
           </w:rPr>
-          <w:t>82</w:t>
-        </w:r>
-        <w:r>
-          <w:rPr>
-            <w:rFonts w:ascii="Times New Roman" w:hAnsi="Times New Roman" w:cs="Times New Roman"/>
-            <w:color w:val="000000" w:themeColor="text1"/>
-            <w:sz w:val="24"/>
-            <w:szCs w:val="24"/>
-          </w:rPr>
-          <w:t xml:space="preserve"> </w:t>
+          <w:t xml:space="preserve">82 </w:t>
         </w:r>
       </w:ins>
       <w:r>
@@ -5127,7 +4730,7 @@
         </w:rPr>
         <w:t xml:space="preserve">reported a stronger effect size in the </w:t>
       </w:r>
-      <w:del w:id="104" w:author="Chris Hartgerink" w:date="2015-04-16T15:40:00Z">
+      <w:del w:id="101" w:author="Chris Hartgerink" w:date="2015-04-16T15:40:00Z">
         <w:r>
           <w:rPr>
             <w:rFonts w:ascii="Times New Roman" w:hAnsi="Times New Roman" w:cs="Times New Roman"/>
@@ -5138,8 +4741,8 @@
           <w:delText xml:space="preserve">replication </w:delText>
         </w:r>
       </w:del>
-      <w:commentRangeStart w:id="105"/>
-      <w:ins w:id="106" w:author="Chris Hartgerink" w:date="2015-04-16T15:40:00Z">
+      <w:commentRangeStart w:id="102"/>
+      <w:ins w:id="103" w:author="Chris Hartgerink" w:date="2015-04-16T15:40:00Z">
         <w:r>
           <w:rPr>
             <w:rFonts w:ascii="Times New Roman" w:hAnsi="Times New Roman" w:cs="Times New Roman"/>
@@ -5149,12 +4752,12 @@
           </w:rPr>
           <w:t xml:space="preserve">original </w:t>
         </w:r>
-        <w:commentRangeEnd w:id="105"/>
+        <w:commentRangeEnd w:id="102"/>
         <w:r>
           <w:rPr>
             <w:rStyle w:val="CommentReference"/>
           </w:rPr>
-          <w:commentReference w:id="105"/>
+          <w:commentReference w:id="102"/>
         </w:r>
       </w:ins>
       <w:r>
@@ -5166,7 +4769,7 @@
         </w:rPr>
         <w:t>study (</w:t>
       </w:r>
-      <w:del w:id="107" w:author="Chris Hartgerink" w:date="2015-04-16T15:40:00Z">
+      <w:del w:id="104" w:author="Chris Hartgerink" w:date="2015-04-16T15:40:00Z">
         <w:r>
           <w:rPr>
             <w:rFonts w:ascii="Times New Roman" w:hAnsi="Times New Roman" w:cs="Times New Roman"/>
@@ -5177,7 +4780,7 @@
           <w:delText>17.7</w:delText>
         </w:r>
       </w:del>
-      <w:ins w:id="108" w:author="Chris Hartgerink" w:date="2015-04-16T15:40:00Z">
+      <w:ins w:id="105" w:author="Chris Hartgerink" w:date="2015-04-16T15:40:00Z">
         <w:r>
           <w:rPr>
             <w:rFonts w:ascii="Times New Roman" w:hAnsi="Times New Roman" w:cs="Times New Roman"/>
@@ -5243,7 +4846,7 @@
         </w:rPr>
         <w:t xml:space="preserve"> </w:t>
       </w:r>
-      <w:commentRangeStart w:id="109"/>
+      <w:commentRangeStart w:id="106"/>
       <w:r>
         <w:rPr>
           <w:rFonts w:ascii="Times New Roman" w:hAnsi="Times New Roman" w:cs="Times New Roman"/>
@@ -5272,15 +4875,15 @@
         </w:rPr>
         <w:t xml:space="preserve"> &lt; .001). </w:t>
       </w:r>
-      <w:commentRangeEnd w:id="109"/>
+      <w:commentRangeEnd w:id="106"/>
       <w:r>
         <w:rPr>
           <w:rStyle w:val="CommentReference"/>
         </w:rPr>
-        <w:commentReference w:id="109"/>
-      </w:r>
-      <w:commentRangeStart w:id="110"/>
-      <w:commentRangeStart w:id="111"/>
+        <w:commentReference w:id="106"/>
+      </w:r>
+      <w:commentRangeStart w:id="107"/>
+      <w:commentRangeStart w:id="108"/>
       <w:r>
         <w:rPr>
           <w:rFonts w:ascii="Times New Roman" w:hAnsi="Times New Roman" w:cs="Times New Roman"/>
@@ -5299,54 +4902,54 @@
         </w:rPr>
         <w:t>study-pairs of which correlations could be calculated, and codes significance of effect sizes as well.</w:t>
       </w:r>
-      <w:commentRangeEnd w:id="110"/>
+      <w:commentRangeEnd w:id="107"/>
       <w:r>
         <w:rPr>
           <w:rStyle w:val="CommentReference"/>
         </w:rPr>
-        <w:commentReference w:id="110"/>
-      </w:r>
-      <w:commentRangeEnd w:id="111"/>
+        <w:commentReference w:id="107"/>
+      </w:r>
+      <w:commentRangeEnd w:id="108"/>
       <w:r>
         <w:rPr>
           <w:rStyle w:val="CommentReference"/>
         </w:rPr>
-        <w:commentReference w:id="111"/>
-      </w:r>
-    </w:p>
-    <w:p>
-      <w:pPr>
-        <w:spacing w:after="0" w:line="240" w:lineRule="auto"/>
-        <w:rPr>
-          <w:rFonts w:ascii="Times New Roman" w:hAnsi="Times New Roman" w:cs="Times New Roman"/>
-          <w:color w:val="000000" w:themeColor="text1"/>
-          <w:sz w:val="24"/>
-          <w:szCs w:val="24"/>
-        </w:rPr>
-      </w:pPr>
-    </w:p>
-    <w:p>
-      <w:pPr>
-        <w:spacing w:after="0" w:line="240" w:lineRule="auto"/>
-        <w:rPr>
-          <w:rFonts w:ascii="Times New Roman" w:hAnsi="Times New Roman" w:cs="Times New Roman"/>
-          <w:color w:val="000000" w:themeColor="text1"/>
-          <w:sz w:val="24"/>
-          <w:szCs w:val="24"/>
-        </w:rPr>
-      </w:pPr>
-    </w:p>
-    <w:p>
-      <w:pPr>
-        <w:spacing w:after="0" w:line="240" w:lineRule="auto"/>
-        <w:rPr>
-          <w:rFonts w:ascii="Times New Roman" w:hAnsi="Times New Roman" w:cs="Times New Roman"/>
-          <w:color w:val="000000" w:themeColor="text1"/>
-          <w:sz w:val="24"/>
-          <w:szCs w:val="24"/>
-        </w:rPr>
-      </w:pPr>
-      <w:del w:id="112" w:author="Chris Hartgerink" w:date="2015-04-16T15:58:00Z">
+        <w:commentReference w:id="108"/>
+      </w:r>
+    </w:p>
+    <w:p>
+      <w:pPr>
+        <w:spacing w:after="0" w:line="240" w:lineRule="auto"/>
+        <w:rPr>
+          <w:rFonts w:ascii="Times New Roman" w:hAnsi="Times New Roman" w:cs="Times New Roman"/>
+          <w:color w:val="000000" w:themeColor="text1"/>
+          <w:sz w:val="24"/>
+          <w:szCs w:val="24"/>
+        </w:rPr>
+      </w:pPr>
+    </w:p>
+    <w:p>
+      <w:pPr>
+        <w:spacing w:after="0" w:line="240" w:lineRule="auto"/>
+        <w:rPr>
+          <w:rFonts w:ascii="Times New Roman" w:hAnsi="Times New Roman" w:cs="Times New Roman"/>
+          <w:color w:val="000000" w:themeColor="text1"/>
+          <w:sz w:val="24"/>
+          <w:szCs w:val="24"/>
+        </w:rPr>
+      </w:pPr>
+    </w:p>
+    <w:p>
+      <w:pPr>
+        <w:spacing w:after="0" w:line="240" w:lineRule="auto"/>
+        <w:rPr>
+          <w:rFonts w:ascii="Times New Roman" w:hAnsi="Times New Roman" w:cs="Times New Roman"/>
+          <w:color w:val="000000" w:themeColor="text1"/>
+          <w:sz w:val="24"/>
+          <w:szCs w:val="24"/>
+        </w:rPr>
+      </w:pPr>
+      <w:del w:id="109" w:author="Chris Hartgerink" w:date="2015-04-16T15:58:00Z">
         <w:r>
           <w:rPr>
             <w:rFonts w:ascii="Times New Roman" w:hAnsi="Times New Roman" w:cs="Times New Roman"/>
@@ -5374,7 +4977,7 @@
                       </pic:cNvPicPr>
                     </pic:nvPicPr>
                     <pic:blipFill>
-                      <a:blip r:embed="rId15">
+                      <a:blip r:embed="rId12">
                         <a:extLst>
                           <a:ext uri="{28A0092B-C50C-407E-A947-70E740481C1C}">
                             <a14:useLocalDpi xmlns:a14="http://schemas.microsoft.com/office/drawing/2010/main" val="0"/>
@@ -5406,8 +5009,7 @@
           </w:drawing>
         </w:r>
       </w:del>
-      <w:bookmarkStart w:id="113" w:name="_GoBack"/>
-      <w:ins w:id="114" w:author="Chris Hartgerink" w:date="2015-04-16T15:59:00Z">
+      <w:ins w:id="110" w:author="Chris Hartgerink" w:date="2015-04-16T15:59:00Z">
         <w:r>
           <w:rPr>
             <w:rFonts w:ascii="Times New Roman" w:hAnsi="Times New Roman" w:cs="Times New Roman"/>
@@ -5417,14 +5019,13 @@
           </w:rPr>
           <w:lastRenderedPageBreak/>
           <w:pict w14:anchorId="4E44D613">
-            <v:shape id="_x0000_i1029" type="#_x0000_t75" style="width:468pt;height:376.15pt">
-              <v:imagedata r:id="rId16" o:title="effect plots-1"/>
+            <v:shape id="_x0000_i1028" type="#_x0000_t75" style="width:467.3pt;height:376.3pt">
+              <v:imagedata r:id="rId13" o:title="effect plots-1"/>
             </v:shape>
           </w:pict>
         </w:r>
       </w:ins>
-      <w:bookmarkEnd w:id="113"/>
-      <w:ins w:id="115" w:author="Chris Hartgerink" w:date="2015-04-16T15:58:00Z">
+      <w:ins w:id="111" w:author="Chris Hartgerink" w:date="2015-04-16T15:58:00Z">
         <w:r>
           <w:rPr>
             <w:rFonts w:ascii="Times New Roman" w:hAnsi="Times New Roman" w:cs="Times New Roman"/>
@@ -5434,8 +5035,8 @@
           </w:rPr>
           <w:lastRenderedPageBreak/>
           <w:pict w14:anchorId="38C4E35D">
-            <v:shape id="_x0000_i1028" type="#_x0000_t75" style="width:468pt;height:376.15pt">
-              <v:imagedata r:id="rId17" o:title="effect plots-2"/>
+            <v:shape id="_x0000_i1029" type="#_x0000_t75" style="width:467.3pt;height:376.3pt">
+              <v:imagedata r:id="rId14" o:title="effect plots-2"/>
             </v:shape>
           </w:pict>
         </w:r>
@@ -5810,7 +5411,7 @@
         </w:rPr>
         <w:t xml:space="preserve">Meta-analysis of all </w:t>
       </w:r>
-      <w:commentRangeStart w:id="116"/>
+      <w:commentRangeStart w:id="112"/>
       <w:r>
         <w:rPr>
           <w:rFonts w:ascii="Times New Roman" w:hAnsi="Times New Roman" w:cs="Times New Roman"/>
@@ -5820,12 +5421,12 @@
         </w:rPr>
         <w:t>original</w:t>
       </w:r>
-      <w:commentRangeEnd w:id="116"/>
+      <w:commentRangeEnd w:id="112"/>
       <w:r>
         <w:rPr>
           <w:rStyle w:val="CommentReference"/>
         </w:rPr>
-        <w:commentReference w:id="116"/>
+        <w:commentReference w:id="112"/>
       </w:r>
       <w:r>
         <w:rPr>
@@ -5836,7 +5437,7 @@
         </w:rPr>
         <w:t xml:space="preserve"> study effects, and of all replication </w:t>
       </w:r>
-      <w:commentRangeStart w:id="117"/>
+      <w:commentRangeStart w:id="113"/>
       <w:r>
         <w:rPr>
           <w:rFonts w:ascii="Times New Roman" w:hAnsi="Times New Roman" w:cs="Times New Roman"/>
@@ -5846,12 +5447,12 @@
         </w:rPr>
         <w:t>study</w:t>
       </w:r>
-      <w:commentRangeEnd w:id="117"/>
+      <w:commentRangeEnd w:id="113"/>
       <w:r>
         <w:rPr>
           <w:rStyle w:val="CommentReference"/>
         </w:rPr>
-        <w:commentReference w:id="117"/>
+        <w:commentReference w:id="113"/>
       </w:r>
       <w:r>
         <w:rPr>
@@ -5943,7 +5544,7 @@
           <w:szCs w:val="24"/>
         </w:rPr>
       </w:pPr>
-      <w:commentRangeStart w:id="118"/>
+      <w:commentRangeStart w:id="114"/>
       <w:r>
         <w:rPr>
           <w:rFonts w:ascii="Times New Roman" w:hAnsi="Times New Roman" w:cs="Times New Roman"/>
@@ -5952,12 +5553,12 @@
         </w:rPr>
         <w:t>The</w:t>
       </w:r>
-      <w:commentRangeEnd w:id="118"/>
+      <w:commentRangeEnd w:id="114"/>
       <w:r>
         <w:rPr>
           <w:rStyle w:val="CommentReference"/>
         </w:rPr>
-        <w:commentReference w:id="118"/>
+        <w:commentReference w:id="114"/>
       </w:r>
       <w:r>
         <w:rPr>
@@ -6165,7 +5766,7 @@
                     </pic:cNvPicPr>
                   </pic:nvPicPr>
                   <pic:blipFill>
-                    <a:blip r:embed="rId18">
+                    <a:blip r:embed="rId15">
                       <a:extLst>
                         <a:ext uri="{28A0092B-C50C-407E-A947-70E740481C1C}">
                           <a14:useLocalDpi xmlns:a14="http://schemas.microsoft.com/office/drawing/2010/main" val="0"/>
@@ -6470,7 +6071,7 @@
                     </pic:cNvPicPr>
                   </pic:nvPicPr>
                   <pic:blipFill>
-                    <a:blip r:embed="rId19">
+                    <a:blip r:embed="rId16">
                       <a:extLst>
                         <a:ext uri="{28A0092B-C50C-407E-A947-70E740481C1C}">
                           <a14:useLocalDpi xmlns:a14="http://schemas.microsoft.com/office/drawing/2010/main" val="0"/>
@@ -6908,7 +6509,7 @@
                     </pic:cNvPicPr>
                   </pic:nvPicPr>
                   <pic:blipFill>
-                    <a:blip r:embed="rId20">
+                    <a:blip r:embed="rId17">
                       <a:extLst>
                         <a:ext uri="{28A0092B-C50C-407E-A947-70E740481C1C}">
                           <a14:useLocalDpi xmlns:a14="http://schemas.microsoft.com/office/drawing/2010/main" val="0"/>
@@ -6978,7 +6579,7 @@
       <w:pPr>
         <w:spacing w:before="120" w:after="0"/>
         <w:rPr>
-          <w:ins w:id="119" w:author="R.C.M. van Aert" w:date="2015-03-25T11:27:00Z"/>
+          <w:ins w:id="115" w:author="R.C.M. van Aert" w:date="2015-03-25T11:27:00Z"/>
           <w:rFonts w:ascii="Times New Roman" w:hAnsi="Times New Roman" w:cs="Times New Roman"/>
           <w:sz w:val="24"/>
           <w:szCs w:val="24"/>
@@ -6995,13 +6596,13 @@
       <w:pPr>
         <w:spacing w:before="120" w:after="0"/>
         <w:rPr>
-          <w:ins w:id="120" w:author="R.C.M. van Aert" w:date="2015-03-25T11:29:00Z"/>
-          <w:rFonts w:ascii="Times New Roman" w:hAnsi="Times New Roman" w:cs="Times New Roman"/>
-          <w:sz w:val="24"/>
-          <w:szCs w:val="24"/>
-        </w:rPr>
-      </w:pPr>
-      <w:ins w:id="121" w:author="R.C.M. van Aert" w:date="2015-03-25T11:28:00Z">
+          <w:ins w:id="116" w:author="R.C.M. van Aert" w:date="2015-03-25T11:29:00Z"/>
+          <w:rFonts w:ascii="Times New Roman" w:hAnsi="Times New Roman" w:cs="Times New Roman"/>
+          <w:sz w:val="24"/>
+          <w:szCs w:val="24"/>
+        </w:rPr>
+      </w:pPr>
+      <w:ins w:id="117" w:author="R.C.M. van Aert" w:date="2015-03-25T11:28:00Z">
         <w:r>
           <w:rPr>
             <w:rFonts w:ascii="Times New Roman" w:hAnsi="Times New Roman" w:cs="Times New Roman"/>
@@ -7012,7 +6613,7 @@
           <w:t xml:space="preserve">Option 1 </w:t>
         </w:r>
       </w:ins>
-      <w:ins w:id="122" w:author="R.C.M. van Aert" w:date="2015-03-25T11:29:00Z">
+      <w:ins w:id="118" w:author="R.C.M. van Aert" w:date="2015-03-25T11:29:00Z">
         <w:r>
           <w:rPr>
             <w:rFonts w:ascii="Times New Roman" w:hAnsi="Times New Roman" w:cs="Times New Roman"/>
@@ -7022,7 +6623,7 @@
           <w:t>for</w:t>
         </w:r>
       </w:ins>
-      <w:ins w:id="123" w:author="R.C.M. van Aert" w:date="2015-03-25T11:28:00Z">
+      <w:ins w:id="119" w:author="R.C.M. van Aert" w:date="2015-03-25T11:28:00Z">
         <w:r>
           <w:rPr>
             <w:rFonts w:ascii="Times New Roman" w:hAnsi="Times New Roman" w:cs="Times New Roman"/>
@@ -7032,7 +6633,7 @@
           <w:t xml:space="preserve"> standardizing: (x-mean)/sd where x is a </w:t>
         </w:r>
       </w:ins>
-      <w:ins w:id="124" w:author="R.C.M. van Aert" w:date="2015-03-25T11:29:00Z">
+      <w:ins w:id="120" w:author="R.C.M. van Aert" w:date="2015-03-25T11:29:00Z">
         <w:r>
           <w:rPr>
             <w:rFonts w:ascii="Times New Roman" w:hAnsi="Times New Roman" w:cs="Times New Roman"/>
@@ -7042,7 +6643,7 @@
           <w:t xml:space="preserve">particular </w:t>
         </w:r>
       </w:ins>
-      <w:ins w:id="125" w:author="R.C.M. van Aert" w:date="2015-03-25T11:28:00Z">
+      <w:ins w:id="121" w:author="R.C.M. van Aert" w:date="2015-03-25T11:28:00Z">
         <w:r>
           <w:rPr>
             <w:rFonts w:ascii="Times New Roman" w:hAnsi="Times New Roman" w:cs="Times New Roman"/>
@@ -7057,7 +6658,7 @@
       <w:pPr>
         <w:spacing w:before="120" w:after="0"/>
         <w:rPr>
-          <w:ins w:id="126" w:author="R.C.M. van Aert" w:date="2015-03-25T11:29:00Z"/>
+          <w:ins w:id="122" w:author="R.C.M. van Aert" w:date="2015-03-25T11:29:00Z"/>
           <w:rFonts w:ascii="Times New Roman" w:hAnsi="Times New Roman" w:cs="Times New Roman"/>
           <w:sz w:val="24"/>
           <w:szCs w:val="24"/>
@@ -7094,7 +6695,7 @@
           <w:shd w:val="clear" w:color="auto" w:fill="E1E2E5"/>
         </w:rPr>
       </w:pPr>
-      <w:commentRangeStart w:id="127"/>
+      <w:commentRangeStart w:id="123"/>
       <w:r>
         <w:rPr>
           <w:rFonts w:ascii="Lucida Console" w:eastAsia="Times New Roman" w:hAnsi="Lucida Console" w:cs="Courier New"/>
@@ -7516,7 +7117,7 @@
         <w:t>quality      -0.020 -0.027   0.007  0.014      0.072     -0.066        0.233    -0.001       -0.104   1.000</w:t>
       </w:r>
     </w:p>
-    <w:commentRangeEnd w:id="127"/>
+    <w:commentRangeEnd w:id="123"/>
     <w:p>
       <w:pPr>
         <w:spacing w:before="120" w:after="0"/>
@@ -7530,20 +7131,20 @@
         <w:rPr>
           <w:rStyle w:val="CommentReference"/>
         </w:rPr>
-        <w:commentReference w:id="127"/>
+        <w:commentReference w:id="123"/>
       </w:r>
     </w:p>
     <w:p>
       <w:pPr>
         <w:spacing w:before="120" w:after="0"/>
         <w:rPr>
-          <w:ins w:id="128" w:author="R.C.M. van Aert" w:date="2015-03-25T11:30:00Z"/>
-          <w:rFonts w:ascii="Times New Roman" w:hAnsi="Times New Roman" w:cs="Times New Roman"/>
-          <w:sz w:val="24"/>
-          <w:szCs w:val="24"/>
-        </w:rPr>
-      </w:pPr>
-      <w:ins w:id="129" w:author="R.C.M. van Aert" w:date="2015-03-25T11:29:00Z">
+          <w:ins w:id="124" w:author="R.C.M. van Aert" w:date="2015-03-25T11:30:00Z"/>
+          <w:rFonts w:ascii="Times New Roman" w:hAnsi="Times New Roman" w:cs="Times New Roman"/>
+          <w:sz w:val="24"/>
+          <w:szCs w:val="24"/>
+        </w:rPr>
+      </w:pPr>
+      <w:ins w:id="125" w:author="R.C.M. van Aert" w:date="2015-03-25T11:29:00Z">
         <w:r>
           <w:rPr>
             <w:rFonts w:ascii="Times New Roman" w:hAnsi="Times New Roman" w:cs="Times New Roman"/>
@@ -7553,7 +7154,7 @@
           <w:t>Option 2 for standardizing: (x-</w:t>
         </w:r>
       </w:ins>
-      <w:ins w:id="130" w:author="R.C.M. van Aert" w:date="2015-03-25T11:30:00Z">
+      <w:ins w:id="126" w:author="R.C.M. van Aert" w:date="2015-03-25T11:30:00Z">
         <w:r>
           <w:rPr>
             <w:rFonts w:ascii="Times New Roman" w:hAnsi="Times New Roman" w:cs="Times New Roman"/>
@@ -7563,7 +7164,7 @@
           <w:t>min</w:t>
         </w:r>
       </w:ins>
-      <w:ins w:id="131" w:author="R.C.M. van Aert" w:date="2015-03-25T11:29:00Z">
+      <w:ins w:id="127" w:author="R.C.M. van Aert" w:date="2015-03-25T11:29:00Z">
         <w:r>
           <w:rPr>
             <w:rFonts w:ascii="Times New Roman" w:hAnsi="Times New Roman" w:cs="Times New Roman"/>
@@ -7573,7 +7174,7 @@
           <w:t>)/</w:t>
         </w:r>
       </w:ins>
-      <w:ins w:id="132" w:author="R.C.M. van Aert" w:date="2015-03-25T11:30:00Z">
+      <w:ins w:id="128" w:author="R.C.M. van Aert" w:date="2015-03-25T11:30:00Z">
         <w:r>
           <w:rPr>
             <w:rFonts w:ascii="Times New Roman" w:hAnsi="Times New Roman" w:cs="Times New Roman"/>
@@ -7583,7 +7184,7 @@
           <w:t>(max-min)</w:t>
         </w:r>
       </w:ins>
-      <w:ins w:id="133" w:author="R.C.M. van Aert" w:date="2015-03-25T11:29:00Z">
+      <w:ins w:id="129" w:author="R.C.M. van Aert" w:date="2015-03-25T11:29:00Z">
         <w:r>
           <w:rPr>
             <w:rFonts w:ascii="Times New Roman" w:hAnsi="Times New Roman" w:cs="Times New Roman"/>
@@ -7593,7 +7194,7 @@
           <w:t xml:space="preserve"> where x is a particular score on a variable</w:t>
         </w:r>
       </w:ins>
-      <w:ins w:id="134" w:author="R.C.M. van Aert" w:date="2015-03-25T11:30:00Z">
+      <w:ins w:id="130" w:author="R.C.M. van Aert" w:date="2015-03-25T11:30:00Z">
         <w:r>
           <w:rPr>
             <w:rFonts w:ascii="Times New Roman" w:hAnsi="Times New Roman" w:cs="Times New Roman"/>
@@ -7608,7 +7209,7 @@
       <w:pPr>
         <w:spacing w:before="120" w:after="0"/>
         <w:rPr>
-          <w:ins w:id="135" w:author="R.C.M. van Aert" w:date="2015-03-25T11:30:00Z"/>
+          <w:ins w:id="131" w:author="R.C.M. van Aert" w:date="2015-03-25T11:30:00Z"/>
           <w:rFonts w:ascii="Times New Roman" w:hAnsi="Times New Roman" w:cs="Times New Roman"/>
           <w:sz w:val="24"/>
           <w:szCs w:val="24"/>
@@ -8071,7 +7672,7 @@
         <w:pStyle w:val="HTMLPreformatted"/>
         <w:wordWrap w:val="0"/>
         <w:rPr>
-          <w:ins w:id="136" w:author="R.C.M. van Aert" w:date="2015-03-25T11:31:00Z"/>
+          <w:ins w:id="132" w:author="R.C.M. van Aert" w:date="2015-03-25T11:31:00Z"/>
           <w:rFonts w:ascii="Lucida Console" w:hAnsi="Lucida Console"/>
           <w:color w:val="FFFFFF"/>
           <w:shd w:val="clear" w:color="auto" w:fill="323232"/>
@@ -8082,7 +7683,7 @@
       <w:pPr>
         <w:spacing w:before="120" w:after="0"/>
         <w:rPr>
-          <w:ins w:id="137" w:author="R.C.M. van Aert" w:date="2015-03-25T11:34:00Z"/>
+          <w:ins w:id="133" w:author="R.C.M. van Aert" w:date="2015-03-25T11:34:00Z"/>
           <w:rFonts w:ascii="Times New Roman" w:hAnsi="Times New Roman" w:cs="Times New Roman"/>
           <w:sz w:val="24"/>
           <w:szCs w:val="24"/>
@@ -19059,7 +18660,7 @@
       </w:r>
     </w:p>
   </w:comment>
-  <w:comment w:id="105" w:author="Chris Hartgerink" w:date="2015-04-16T15:40:00Z" w:initials="CH">
+  <w:comment w:id="102" w:author="Chris Hartgerink" w:date="2015-04-16T15:40:00Z" w:initials="CH">
     <w:p>
       <w:pPr>
         <w:pStyle w:val="CommentText"/>
@@ -19078,7 +18679,7 @@
       </w:r>
     </w:p>
   </w:comment>
-  <w:comment w:id="109" w:author="Chris Hartgerink" w:date="2015-04-16T15:41:00Z" w:initials="CH">
+  <w:comment w:id="106" w:author="Chris Hartgerink" w:date="2015-04-16T15:41:00Z" w:initials="CH">
     <w:p>
       <w:pPr>
         <w:pStyle w:val="CommentText"/>
@@ -19097,7 +18698,7 @@
       </w:r>
     </w:p>
   </w:comment>
-  <w:comment w:id="110" w:author="Marcel" w:date="2015-03-26T21:33:00Z" w:initials="M">
+  <w:comment w:id="107" w:author="Marcel" w:date="2015-03-26T21:33:00Z" w:initials="M">
     <w:p>
       <w:pPr>
         <w:pStyle w:val="CommentText"/>
@@ -19122,7 +18723,7 @@
       </w:r>
     </w:p>
   </w:comment>
-  <w:comment w:id="111" w:author="Chris Hartgerink" w:date="2015-04-16T15:45:00Z" w:initials="CH">
+  <w:comment w:id="108" w:author="Chris Hartgerink" w:date="2015-04-16T15:45:00Z" w:initials="CH">
     <w:p>
       <w:pPr>
         <w:pStyle w:val="CommentText"/>
@@ -19138,7 +18739,7 @@
       </w:r>
     </w:p>
   </w:comment>
-  <w:comment w:id="116" w:author="Marcel" w:date="2015-03-26T22:18:00Z" w:initials="M">
+  <w:comment w:id="112" w:author="Marcel" w:date="2015-03-26T22:18:00Z" w:initials="M">
     <w:p>
       <w:pPr>
         <w:pStyle w:val="CommentText"/>
@@ -19166,7 +18767,7 @@
       </w:r>
     </w:p>
   </w:comment>
-  <w:comment w:id="117" w:author="Marcel" w:date="2015-03-26T22:24:00Z" w:initials="M">
+  <w:comment w:id="113" w:author="Marcel" w:date="2015-03-26T22:24:00Z" w:initials="M">
     <w:p>
       <w:pPr>
         <w:pStyle w:val="CommentText"/>
@@ -19188,7 +18789,7 @@
       </w:r>
     </w:p>
   </w:comment>
-  <w:comment w:id="118" w:author="Marcel" w:date="2015-03-26T22:31:00Z" w:initials="M">
+  <w:comment w:id="114" w:author="Marcel" w:date="2015-03-26T22:31:00Z" w:initials="M">
     <w:p>
       <w:pPr>
         <w:pStyle w:val="CommentText"/>
@@ -19210,7 +18811,7 @@
       </w:r>
     </w:p>
   </w:comment>
-  <w:comment w:id="127" w:author="Marcel" w:date="2015-03-26T21:52:00Z" w:initials="M">
+  <w:comment w:id="123" w:author="Marcel" w:date="2015-03-26T21:52:00Z" w:initials="M">
     <w:p>
       <w:pPr>
         <w:pStyle w:val="CommentText"/>
@@ -20293,7 +19894,7 @@
 </file>
 
 <file path=customXml/itemProps1.xml><?xml version="1.0" encoding="utf-8"?>
-<ds:datastoreItem xmlns:ds="http://schemas.openxmlformats.org/officeDocument/2006/customXml" ds:itemID="{96697594-5B15-49DD-8541-093E08ECC5DD}">
+<ds:datastoreItem xmlns:ds="http://schemas.openxmlformats.org/officeDocument/2006/customXml" ds:itemID="{22FE7BE2-7CA1-4947-AB6D-0C7B0F32DCCD}">
   <ds:schemaRefs>
     <ds:schemaRef ds:uri="http://schemas.openxmlformats.org/officeDocument/2006/bibliography"/>
   </ds:schemaRefs>

</xml_diff>